<commit_message>
update rozdzialu o indeksach
</commit_message>
<xml_diff>
--- a/Dokumentacja.docx
+++ b/Dokumentacja.docx
@@ -1,6 +1,6 @@
 
 <file path=word/document.xml><?xml version="1.0" encoding="utf-8"?>
-<w:document xmlns:wpc="http://schemas.microsoft.com/office/word/2010/wordprocessingCanvas" xmlns:cx="http://schemas.microsoft.com/office/drawing/2014/chartex" xmlns:mc="http://schemas.openxmlformats.org/markup-compatibility/2006" xmlns:o="urn:schemas-microsoft-com:office:office" xmlns:r="http://schemas.openxmlformats.org/officeDocument/2006/relationships" xmlns:m="http://schemas.openxmlformats.org/officeDocument/2006/math" xmlns:v="urn:schemas-microsoft-com:vml" xmlns:wp14="http://schemas.microsoft.com/office/word/2010/wordprocessingDrawing" xmlns:wp="http://schemas.openxmlformats.org/drawingml/2006/wordprocessingDrawing" xmlns:w10="urn:schemas-microsoft-com:office:word" xmlns:w="http://schemas.openxmlformats.org/wordprocessingml/2006/main" xmlns:w14="http://schemas.microsoft.com/office/word/2010/wordml" xmlns:w15="http://schemas.microsoft.com/office/word/2012/wordml" xmlns:w16se="http://schemas.microsoft.com/office/word/2015/wordml/symex" xmlns:wpg="http://schemas.microsoft.com/office/word/2010/wordprocessingGroup" xmlns:wpi="http://schemas.microsoft.com/office/word/2010/wordprocessingInk" xmlns:wne="http://schemas.microsoft.com/office/word/2006/wordml" xmlns:wps="http://schemas.microsoft.com/office/word/2010/wordprocessingShape" mc:Ignorable="w14 w15 w16se wp14">
+<w:document xmlns:wpc="http://schemas.microsoft.com/office/word/2010/wordprocessingCanvas" xmlns:cx="http://schemas.microsoft.com/office/drawing/2014/chartex" xmlns:cx1="http://schemas.microsoft.com/office/drawing/2015/9/8/chartex" xmlns:cx2="http://schemas.microsoft.com/office/drawing/2015/10/21/chartex" xmlns:cx3="http://schemas.microsoft.com/office/drawing/2016/5/9/chartex" xmlns:cx4="http://schemas.microsoft.com/office/drawing/2016/5/10/chartex" xmlns:cx5="http://schemas.microsoft.com/office/drawing/2016/5/11/chartex" xmlns:cx6="http://schemas.microsoft.com/office/drawing/2016/5/12/chartex" xmlns:cx7="http://schemas.microsoft.com/office/drawing/2016/5/13/chartex" xmlns:cx8="http://schemas.microsoft.com/office/drawing/2016/5/14/chartex" xmlns:mc="http://schemas.openxmlformats.org/markup-compatibility/2006" xmlns:aink="http://schemas.microsoft.com/office/drawing/2016/ink" xmlns:am3d="http://schemas.microsoft.com/office/drawing/2017/model3d" xmlns:o="urn:schemas-microsoft-com:office:office" xmlns:r="http://schemas.openxmlformats.org/officeDocument/2006/relationships" xmlns:m="http://schemas.openxmlformats.org/officeDocument/2006/math" xmlns:v="urn:schemas-microsoft-com:vml" xmlns:wp14="http://schemas.microsoft.com/office/word/2010/wordprocessingDrawing" xmlns:wp="http://schemas.openxmlformats.org/drawingml/2006/wordprocessingDrawing" xmlns:w10="urn:schemas-microsoft-com:office:word" xmlns:w="http://schemas.openxmlformats.org/wordprocessingml/2006/main" xmlns:w14="http://schemas.microsoft.com/office/word/2010/wordml" xmlns:w15="http://schemas.microsoft.com/office/word/2012/wordml" xmlns:w16cid="http://schemas.microsoft.com/office/word/2016/wordml/cid" xmlns:w16se="http://schemas.microsoft.com/office/word/2015/wordml/symex" xmlns:wpg="http://schemas.microsoft.com/office/word/2010/wordprocessingGroup" xmlns:wpi="http://schemas.microsoft.com/office/word/2010/wordprocessingInk" xmlns:wne="http://schemas.microsoft.com/office/word/2006/wordml" xmlns:wps="http://schemas.microsoft.com/office/word/2010/wordprocessingShape" mc:Ignorable="w14 w15 w16se w16cid wp14">
   <w:body>
     <w:p>
       <w:pPr>
@@ -21,7 +21,7 @@
     <w:p/>
     <w:p>
       <w:pPr>
-        <w:pStyle w:val="Akapitzlist"/>
+        <w:pStyle w:val="ListParagraph"/>
         <w:numPr>
           <w:ilvl w:val="0"/>
           <w:numId w:val="2"/>
@@ -39,15 +39,15 @@
     </w:p>
     <w:p>
       <w:pPr>
-        <w:pStyle w:val="Akapitzlist"/>
-        <w:rPr>
-          <w:sz w:val="24"/>
-        </w:rPr>
-      </w:pPr>
-    </w:p>
-    <w:p>
-      <w:pPr>
-        <w:pStyle w:val="Akapitzlist"/>
+        <w:pStyle w:val="ListParagraph"/>
+        <w:rPr>
+          <w:sz w:val="24"/>
+        </w:rPr>
+      </w:pPr>
+    </w:p>
+    <w:p>
+      <w:pPr>
+        <w:pStyle w:val="ListParagraph"/>
         <w:numPr>
           <w:ilvl w:val="0"/>
           <w:numId w:val="2"/>
@@ -71,124 +71,316 @@
     </w:p>
     <w:p>
       <w:pPr>
-        <w:pStyle w:val="Akapitzlist"/>
-        <w:rPr>
-          <w:sz w:val="24"/>
-        </w:rPr>
-      </w:pPr>
-      <w:r>
-        <w:rPr>
-          <w:sz w:val="24"/>
-        </w:rPr>
-        <w:t xml:space="preserve">Tomasz Łukasik, Dawid Włoszek, Mateusz </w:t>
-      </w:r>
-      <w:proofErr w:type="spellStart"/>
-      <w:r>
-        <w:rPr>
-          <w:sz w:val="24"/>
-        </w:rPr>
-        <w:t>Szumaczuk</w:t>
-      </w:r>
-      <w:proofErr w:type="spellEnd"/>
+        <w:pStyle w:val="ListParagraph"/>
+        <w:rPr>
+          <w:sz w:val="24"/>
+        </w:rPr>
+      </w:pPr>
+      <w:r>
+        <w:rPr>
+          <w:sz w:val="24"/>
+        </w:rPr>
+        <w:t>Tomasz Łukasik, Dawid Włoszek, Mateusz Szumaczuk.</w:t>
+      </w:r>
+      <w:r>
+        <w:rPr>
+          <w:sz w:val="24"/>
+        </w:rPr>
+        <w:br/>
+      </w:r>
+    </w:p>
+    <w:p>
+      <w:pPr>
+        <w:pStyle w:val="ListParagraph"/>
+        <w:numPr>
+          <w:ilvl w:val="0"/>
+          <w:numId w:val="2"/>
+        </w:numPr>
+        <w:rPr>
+          <w:sz w:val="24"/>
+        </w:rPr>
+      </w:pPr>
+      <w:r>
+        <w:rPr>
+          <w:sz w:val="24"/>
+        </w:rPr>
+        <w:t xml:space="preserve">Cel projektu: </w:t>
+      </w:r>
+    </w:p>
+    <w:p>
+      <w:pPr>
+        <w:pStyle w:val="ListParagraph"/>
+        <w:rPr>
+          <w:sz w:val="24"/>
+        </w:rPr>
+      </w:pPr>
+      <w:r>
+        <w:rPr>
+          <w:sz w:val="24"/>
+        </w:rPr>
+        <w:t>Stworzenie bazy danych pozwalającej na sprawne zarządzanie i  dopasowywanie oferty</w:t>
+      </w:r>
+      <w:r>
+        <w:rPr>
+          <w:sz w:val="24"/>
+        </w:rPr>
+        <w:t xml:space="preserve"> do klientów</w:t>
+      </w:r>
+      <w:r>
+        <w:rPr>
+          <w:sz w:val="24"/>
+        </w:rPr>
+        <w:t xml:space="preserve"> dla konkretnego Biura Podróży.</w:t>
+      </w:r>
+      <w:r>
+        <w:rPr>
+          <w:sz w:val="24"/>
+        </w:rPr>
+        <w:br/>
+      </w:r>
+    </w:p>
+    <w:p>
+      <w:pPr>
+        <w:pStyle w:val="ListParagraph"/>
+        <w:numPr>
+          <w:ilvl w:val="0"/>
+          <w:numId w:val="2"/>
+        </w:numPr>
+        <w:rPr>
+          <w:sz w:val="24"/>
+        </w:rPr>
+      </w:pPr>
+      <w:r>
+        <w:rPr>
+          <w:sz w:val="24"/>
+        </w:rPr>
+        <w:t>Opis projektu:</w:t>
+      </w:r>
+    </w:p>
+    <w:p>
+      <w:pPr>
+        <w:pStyle w:val="ListParagraph"/>
+        <w:rPr>
+          <w:sz w:val="24"/>
+        </w:rPr>
+      </w:pPr>
+      <w:r>
+        <w:rPr>
+          <w:sz w:val="24"/>
+        </w:rPr>
+        <w:t xml:space="preserve">Projekt będzie </w:t>
+      </w:r>
+      <w:r>
+        <w:rPr>
+          <w:sz w:val="24"/>
+        </w:rPr>
+        <w:t>stanowił główne źródło wiedzy dla Biura Podróży</w:t>
+      </w:r>
       <w:r>
         <w:rPr>
           <w:sz w:val="24"/>
         </w:rPr>
         <w:t>.</w:t>
       </w:r>
-      <w:r>
-        <w:rPr>
-          <w:sz w:val="24"/>
-        </w:rPr>
-        <w:br/>
-      </w:r>
-    </w:p>
-    <w:p>
-      <w:pPr>
-        <w:pStyle w:val="Akapitzlist"/>
-        <w:numPr>
-          <w:ilvl w:val="0"/>
-          <w:numId w:val="2"/>
-        </w:numPr>
-        <w:rPr>
-          <w:sz w:val="24"/>
-        </w:rPr>
-      </w:pPr>
-      <w:r>
-        <w:rPr>
-          <w:sz w:val="24"/>
-        </w:rPr>
-        <w:t xml:space="preserve">Cel projektu: </w:t>
-      </w:r>
-    </w:p>
-    <w:p>
-      <w:pPr>
-        <w:pStyle w:val="Akapitzlist"/>
-        <w:rPr>
-          <w:sz w:val="24"/>
-        </w:rPr>
-      </w:pPr>
-      <w:r>
-        <w:rPr>
-          <w:sz w:val="24"/>
-        </w:rPr>
-        <w:t>Stworzenie bazy danych pozwalającej na sprawne zarządzanie i  dopasowywanie oferty</w:t>
-      </w:r>
-      <w:r>
-        <w:rPr>
-          <w:sz w:val="24"/>
-        </w:rPr>
-        <w:t xml:space="preserve"> do klientów</w:t>
-      </w:r>
-      <w:r>
-        <w:rPr>
-          <w:sz w:val="24"/>
-        </w:rPr>
-        <w:t xml:space="preserve"> dla konkretnego Biura Podróży.</w:t>
-      </w:r>
-      <w:r>
-        <w:rPr>
-          <w:sz w:val="24"/>
-        </w:rPr>
-        <w:br/>
-      </w:r>
-    </w:p>
-    <w:p>
-      <w:pPr>
-        <w:pStyle w:val="Akapitzlist"/>
-        <w:numPr>
-          <w:ilvl w:val="0"/>
-          <w:numId w:val="2"/>
-        </w:numPr>
-        <w:rPr>
-          <w:sz w:val="24"/>
-        </w:rPr>
-      </w:pPr>
-      <w:r>
-        <w:rPr>
-          <w:sz w:val="24"/>
-        </w:rPr>
-        <w:t>Opis projektu:</w:t>
-      </w:r>
-    </w:p>
-    <w:p>
-      <w:pPr>
-        <w:pStyle w:val="Akapitzlist"/>
-        <w:rPr>
-          <w:sz w:val="24"/>
-        </w:rPr>
-      </w:pPr>
-      <w:r>
-        <w:rPr>
-          <w:sz w:val="24"/>
-        </w:rPr>
-        <w:t xml:space="preserve">Projekt będzie </w:t>
-      </w:r>
-      <w:r>
-        <w:rPr>
-          <w:sz w:val="24"/>
-        </w:rPr>
-        <w:t>stanowił główne źródło wiedzy dla Biura Podróży</w:t>
+    </w:p>
+    <w:p>
+      <w:pPr>
+        <w:pStyle w:val="ListParagraph"/>
+        <w:rPr>
+          <w:sz w:val="24"/>
+        </w:rPr>
+      </w:pPr>
+      <w:r>
+        <w:rPr>
+          <w:sz w:val="24"/>
+        </w:rPr>
+        <w:t xml:space="preserve">Głównym zadaniem biura </w:t>
+      </w:r>
+      <w:r>
+        <w:rPr>
+          <w:sz w:val="24"/>
+        </w:rPr>
+        <w:t xml:space="preserve">jest </w:t>
+      </w:r>
+      <w:r>
+        <w:rPr>
+          <w:sz w:val="24"/>
+        </w:rPr>
+        <w:t>oferowanie i sprzedawanie</w:t>
+      </w:r>
+      <w:r>
+        <w:rPr>
+          <w:sz w:val="24"/>
+        </w:rPr>
+        <w:t xml:space="preserve"> wycieczek dla potencjalnych kli</w:t>
+      </w:r>
+      <w:r>
+        <w:rPr>
+          <w:sz w:val="24"/>
+        </w:rPr>
+        <w:t xml:space="preserve">entów. W tym zakresie wymagana jest współpraca z wieloma podmiotami, takimi jak </w:t>
+      </w:r>
+      <w:r>
+        <w:rPr>
+          <w:sz w:val="24"/>
+        </w:rPr>
+        <w:t>operatorzy wycieczek czy hotele, należące do różnych sieci.</w:t>
+      </w:r>
+    </w:p>
+    <w:p>
+      <w:pPr>
+        <w:pStyle w:val="ListParagraph"/>
+        <w:rPr>
+          <w:sz w:val="24"/>
+        </w:rPr>
+      </w:pPr>
+      <w:r>
+        <w:rPr>
+          <w:sz w:val="24"/>
+        </w:rPr>
+        <w:t xml:space="preserve">Projekt ma za zadanie stworzenie struktury danych dla takiej firmy, co pozwoli na ich analizę i w konsekwencji lepsze zarządzanie ofertą. </w:t>
+      </w:r>
+    </w:p>
+    <w:p>
+      <w:pPr>
+        <w:pStyle w:val="ListParagraph"/>
+        <w:rPr>
+          <w:sz w:val="24"/>
+        </w:rPr>
+      </w:pPr>
+    </w:p>
+    <w:p>
+      <w:pPr>
+        <w:pStyle w:val="ListParagraph"/>
+        <w:rPr>
+          <w:sz w:val="24"/>
+        </w:rPr>
+      </w:pPr>
+      <w:r>
+        <w:rPr>
+          <w:sz w:val="24"/>
+        </w:rPr>
+        <w:t>Dlatego została stworzona baza danych</w:t>
+      </w:r>
+      <w:r>
+        <w:rPr>
+          <w:sz w:val="24"/>
+        </w:rPr>
+        <w:t xml:space="preserve"> z następującymi tabelami</w:t>
+      </w:r>
+      <w:r>
+        <w:rPr>
+          <w:sz w:val="24"/>
+        </w:rPr>
+        <w:t>:</w:t>
+      </w:r>
+    </w:p>
+    <w:p>
+      <w:pPr>
+        <w:pStyle w:val="ListParagraph"/>
+        <w:numPr>
+          <w:ilvl w:val="0"/>
+          <w:numId w:val="3"/>
+        </w:numPr>
+        <w:rPr>
+          <w:sz w:val="24"/>
+        </w:rPr>
+      </w:pPr>
+      <w:r>
+        <w:rPr>
+          <w:sz w:val="24"/>
+        </w:rPr>
+        <w:t>Klienci – ich dane, stan cywilny oraz przynależność zarobkowa.</w:t>
+      </w:r>
+    </w:p>
+    <w:p>
+      <w:pPr>
+        <w:pStyle w:val="ListParagraph"/>
+        <w:numPr>
+          <w:ilvl w:val="0"/>
+          <w:numId w:val="3"/>
+        </w:numPr>
+        <w:rPr>
+          <w:sz w:val="24"/>
+        </w:rPr>
+      </w:pPr>
+      <w:r>
+        <w:rPr>
+          <w:sz w:val="24"/>
+        </w:rPr>
+        <w:t>Stany_cywil</w:t>
+      </w:r>
+      <w:r>
+        <w:rPr>
+          <w:sz w:val="24"/>
+        </w:rPr>
+        <w:t>ne – tabele z stanami cywilnymi w jakich są klienci.</w:t>
+      </w:r>
+    </w:p>
+    <w:p>
+      <w:pPr>
+        <w:pStyle w:val="ListParagraph"/>
+        <w:numPr>
+          <w:ilvl w:val="0"/>
+          <w:numId w:val="3"/>
+        </w:numPr>
+        <w:rPr>
+          <w:sz w:val="24"/>
+        </w:rPr>
+      </w:pPr>
+      <w:r>
+        <w:rPr>
+          <w:sz w:val="24"/>
+        </w:rPr>
+        <w:t>Kategorie_zarobkowe – t</w:t>
+      </w:r>
+      <w:r>
+        <w:rPr>
+          <w:sz w:val="24"/>
+        </w:rPr>
+        <w:t>abela z kategoriami zarobkowymi, w której klienci klasyfikowani są do jeden z 4 kategorii względem ich dochodów. Zdefiniowane kategorie to : niska, średnia, wysoka i bardzo wysoka.</w:t>
+      </w:r>
+    </w:p>
+    <w:p>
+      <w:pPr>
+        <w:pStyle w:val="ListParagraph"/>
+        <w:numPr>
+          <w:ilvl w:val="0"/>
+          <w:numId w:val="3"/>
+        </w:numPr>
+        <w:rPr>
+          <w:sz w:val="24"/>
+        </w:rPr>
+      </w:pPr>
+      <w:r>
+        <w:rPr>
+          <w:sz w:val="24"/>
+        </w:rPr>
+        <w:t>Umowy – tabela wiążąca klientów z zakupioną wycieczką.</w:t>
+      </w:r>
+    </w:p>
+    <w:p>
+      <w:pPr>
+        <w:pStyle w:val="ListParagraph"/>
+        <w:numPr>
+          <w:ilvl w:val="0"/>
+          <w:numId w:val="3"/>
+        </w:numPr>
+        <w:rPr>
+          <w:sz w:val="24"/>
+        </w:rPr>
+      </w:pPr>
+      <w:r>
+        <w:rPr>
+          <w:sz w:val="24"/>
+        </w:rPr>
+        <w:t xml:space="preserve">Platnosci – informację o dokonanej </w:t>
+      </w:r>
+      <w:r>
+        <w:rPr>
+          <w:sz w:val="24"/>
+        </w:rPr>
+        <w:t>płatności</w:t>
       </w:r>
       <w:r>
         <w:rPr>
@@ -199,99 +391,7 @@
     </w:p>
     <w:p>
       <w:pPr>
-        <w:pStyle w:val="Akapitzlist"/>
-        <w:rPr>
-          <w:sz w:val="24"/>
-        </w:rPr>
-      </w:pPr>
-      <w:r>
-        <w:rPr>
-          <w:sz w:val="24"/>
-        </w:rPr>
-        <w:t xml:space="preserve">Głównym zadaniem biura </w:t>
-      </w:r>
-      <w:r>
-        <w:rPr>
-          <w:sz w:val="24"/>
-        </w:rPr>
-        <w:t xml:space="preserve">jest </w:t>
-      </w:r>
-      <w:r>
-        <w:rPr>
-          <w:sz w:val="24"/>
-        </w:rPr>
-        <w:t>oferowanie i sprzedawanie</w:t>
-      </w:r>
-      <w:r>
-        <w:rPr>
-          <w:sz w:val="24"/>
-        </w:rPr>
-        <w:t xml:space="preserve"> wycieczek dla potencjalnych kli</w:t>
-      </w:r>
-      <w:r>
-        <w:rPr>
-          <w:sz w:val="24"/>
-        </w:rPr>
-        <w:t xml:space="preserve">entów. W tym zakresie wymagana jest współpraca z wieloma podmiotami, takimi jak </w:t>
-      </w:r>
-      <w:r>
-        <w:rPr>
-          <w:sz w:val="24"/>
-        </w:rPr>
-        <w:t>operatorzy wycieczek czy hotele, należące do różnych sieci.</w:t>
-      </w:r>
-    </w:p>
-    <w:p>
-      <w:pPr>
-        <w:pStyle w:val="Akapitzlist"/>
-        <w:rPr>
-          <w:sz w:val="24"/>
-        </w:rPr>
-      </w:pPr>
-      <w:r>
-        <w:rPr>
-          <w:sz w:val="24"/>
-        </w:rPr>
-        <w:t xml:space="preserve">Projekt ma za zadanie stworzenie struktury danych dla takiej firmy, co pozwoli na ich analizę i w konsekwencji lepsze zarządzanie ofertą. </w:t>
-      </w:r>
-    </w:p>
-    <w:p>
-      <w:pPr>
-        <w:pStyle w:val="Akapitzlist"/>
-        <w:rPr>
-          <w:sz w:val="24"/>
-        </w:rPr>
-      </w:pPr>
-    </w:p>
-    <w:p>
-      <w:pPr>
-        <w:pStyle w:val="Akapitzlist"/>
-        <w:rPr>
-          <w:sz w:val="24"/>
-        </w:rPr>
-      </w:pPr>
-      <w:r>
-        <w:rPr>
-          <w:sz w:val="24"/>
-        </w:rPr>
-        <w:t>Dlatego została stworzona baza danych</w:t>
-      </w:r>
-      <w:r>
-        <w:rPr>
-          <w:sz w:val="24"/>
-        </w:rPr>
-        <w:t xml:space="preserve"> z następującymi tabelami</w:t>
-      </w:r>
-      <w:r>
-        <w:rPr>
-          <w:sz w:val="24"/>
-        </w:rPr>
-        <w:t>:</w:t>
-      </w:r>
-    </w:p>
-    <w:p>
-      <w:pPr>
-        <w:pStyle w:val="Akapitzlist"/>
+        <w:pStyle w:val="ListParagraph"/>
         <w:numPr>
           <w:ilvl w:val="0"/>
           <w:numId w:val="3"/>
@@ -304,12 +404,18 @@
         <w:rPr>
           <w:sz w:val="24"/>
         </w:rPr>
-        <w:t>Klienci – ich dane, stan cywilny oraz przynależność zarobkowa.</w:t>
-      </w:r>
-    </w:p>
-    <w:p>
-      <w:pPr>
-        <w:pStyle w:val="Akapitzlist"/>
+        <w:t>Wycieczki – oferty wycieczkowe dla klientów</w:t>
+      </w:r>
+      <w:r>
+        <w:rPr>
+          <w:sz w:val="24"/>
+        </w:rPr>
+        <w:t>.</w:t>
+      </w:r>
+    </w:p>
+    <w:p>
+      <w:pPr>
+        <w:pStyle w:val="ListParagraph"/>
         <w:numPr>
           <w:ilvl w:val="0"/>
           <w:numId w:val="3"/>
@@ -318,30 +424,46 @@
           <w:sz w:val="24"/>
         </w:rPr>
       </w:pPr>
-      <w:proofErr w:type="spellStart"/>
-      <w:r>
-        <w:rPr>
-          <w:sz w:val="24"/>
-        </w:rPr>
-        <w:t>Stany_cywil</w:t>
-      </w:r>
-      <w:r>
-        <w:rPr>
-          <w:sz w:val="24"/>
-        </w:rPr>
-        <w:t>ne</w:t>
-      </w:r>
-      <w:proofErr w:type="spellEnd"/>
-      <w:r>
-        <w:rPr>
-          <w:sz w:val="24"/>
-        </w:rPr>
-        <w:t xml:space="preserve"> – tabele z stanami cywilnymi w jakich są klienci.</w:t>
-      </w:r>
-    </w:p>
-    <w:p>
-      <w:pPr>
-        <w:pStyle w:val="Akapitzlist"/>
+      <w:r>
+        <w:rPr>
+          <w:sz w:val="24"/>
+        </w:rPr>
+        <w:t>Operatorzy –</w:t>
+      </w:r>
+      <w:r>
+        <w:rPr>
+          <w:sz w:val="24"/>
+        </w:rPr>
+        <w:t xml:space="preserve"> podmioty</w:t>
+      </w:r>
+      <w:r>
+        <w:rPr>
+          <w:sz w:val="24"/>
+        </w:rPr>
+        <w:t xml:space="preserve"> </w:t>
+      </w:r>
+      <w:r>
+        <w:rPr>
+          <w:sz w:val="24"/>
+        </w:rPr>
+        <w:t>organizujące</w:t>
+      </w:r>
+      <w:r>
+        <w:rPr>
+          <w:sz w:val="24"/>
+        </w:rPr>
+        <w:t xml:space="preserve"> wycieczkę</w:t>
+      </w:r>
+      <w:r>
+        <w:rPr>
+          <w:sz w:val="24"/>
+        </w:rPr>
+        <w:t>.</w:t>
+      </w:r>
+    </w:p>
+    <w:p>
+      <w:pPr>
+        <w:pStyle w:val="ListParagraph"/>
         <w:numPr>
           <w:ilvl w:val="0"/>
           <w:numId w:val="3"/>
@@ -350,30 +472,16 @@
           <w:sz w:val="24"/>
         </w:rPr>
       </w:pPr>
-      <w:proofErr w:type="spellStart"/>
-      <w:r>
-        <w:rPr>
-          <w:sz w:val="24"/>
-        </w:rPr>
-        <w:t>Kategorie_zarobkowe</w:t>
-      </w:r>
-      <w:proofErr w:type="spellEnd"/>
-      <w:r>
-        <w:rPr>
-          <w:sz w:val="24"/>
-        </w:rPr>
-        <w:t xml:space="preserve"> – t</w:t>
-      </w:r>
-      <w:r>
-        <w:rPr>
-          <w:sz w:val="24"/>
-        </w:rPr>
-        <w:t>abela z kategoriami zarobkowymi, w której klienci klasyfikowani są do jeden z 4 kategorii względem ich dochodów. Zdefiniowane kategorie to : niska, średnia, wysoka i bardzo wysoka.</w:t>
-      </w:r>
-    </w:p>
-    <w:p>
-      <w:pPr>
-        <w:pStyle w:val="Akapitzlist"/>
+      <w:r>
+        <w:rPr>
+          <w:sz w:val="24"/>
+        </w:rPr>
+        <w:t>Hotele – hotele w których odbywa się zakwaterowanie.</w:t>
+      </w:r>
+    </w:p>
+    <w:p>
+      <w:pPr>
+        <w:pStyle w:val="ListParagraph"/>
         <w:numPr>
           <w:ilvl w:val="0"/>
           <w:numId w:val="3"/>
@@ -386,12 +494,12 @@
         <w:rPr>
           <w:sz w:val="24"/>
         </w:rPr>
-        <w:t>Umowy – tabela wiążąca klientów z zakupioną wycieczką.</w:t>
-      </w:r>
-    </w:p>
-    <w:p>
-      <w:pPr>
-        <w:pStyle w:val="Akapitzlist"/>
+        <w:t>Kraje – tabela z krajami w których położone są hotele</w:t>
+      </w:r>
+    </w:p>
+    <w:p>
+      <w:pPr>
+        <w:pStyle w:val="ListParagraph"/>
         <w:numPr>
           <w:ilvl w:val="0"/>
           <w:numId w:val="3"/>
@@ -400,170 +508,16 @@
           <w:sz w:val="24"/>
         </w:rPr>
       </w:pPr>
-      <w:proofErr w:type="spellStart"/>
-      <w:r>
-        <w:rPr>
-          <w:sz w:val="24"/>
-        </w:rPr>
-        <w:t>Platnosci</w:t>
-      </w:r>
-      <w:proofErr w:type="spellEnd"/>
-      <w:r>
-        <w:rPr>
-          <w:sz w:val="24"/>
-        </w:rPr>
-        <w:t xml:space="preserve"> – informację o dokonanej </w:t>
-      </w:r>
-      <w:r>
-        <w:rPr>
-          <w:sz w:val="24"/>
-        </w:rPr>
-        <w:t>płatności</w:t>
-      </w:r>
-      <w:r>
-        <w:rPr>
-          <w:sz w:val="24"/>
-        </w:rPr>
-        <w:t>.</w:t>
-      </w:r>
-    </w:p>
-    <w:p>
-      <w:pPr>
-        <w:pStyle w:val="Akapitzlist"/>
-        <w:numPr>
-          <w:ilvl w:val="0"/>
-          <w:numId w:val="3"/>
-        </w:numPr>
-        <w:rPr>
-          <w:sz w:val="24"/>
-        </w:rPr>
-      </w:pPr>
-      <w:r>
-        <w:rPr>
-          <w:sz w:val="24"/>
-        </w:rPr>
-        <w:t>Wycieczki – oferty wycieczkowe dla klientów</w:t>
-      </w:r>
-      <w:r>
-        <w:rPr>
-          <w:sz w:val="24"/>
-        </w:rPr>
-        <w:t>.</w:t>
-      </w:r>
-    </w:p>
-    <w:p>
-      <w:pPr>
-        <w:pStyle w:val="Akapitzlist"/>
-        <w:numPr>
-          <w:ilvl w:val="0"/>
-          <w:numId w:val="3"/>
-        </w:numPr>
-        <w:rPr>
-          <w:sz w:val="24"/>
-        </w:rPr>
-      </w:pPr>
-      <w:r>
-        <w:rPr>
-          <w:sz w:val="24"/>
-        </w:rPr>
-        <w:t>Operatorzy –</w:t>
-      </w:r>
-      <w:r>
-        <w:rPr>
-          <w:sz w:val="24"/>
-        </w:rPr>
-        <w:t xml:space="preserve"> podmioty</w:t>
-      </w:r>
-      <w:r>
-        <w:rPr>
-          <w:sz w:val="24"/>
-        </w:rPr>
-        <w:t xml:space="preserve"> </w:t>
-      </w:r>
-      <w:r>
-        <w:rPr>
-          <w:sz w:val="24"/>
-        </w:rPr>
-        <w:t>organizujące</w:t>
-      </w:r>
-      <w:r>
-        <w:rPr>
-          <w:sz w:val="24"/>
-        </w:rPr>
-        <w:t xml:space="preserve"> wycieczkę</w:t>
-      </w:r>
-      <w:r>
-        <w:rPr>
-          <w:sz w:val="24"/>
-        </w:rPr>
-        <w:t>.</w:t>
-      </w:r>
-    </w:p>
-    <w:p>
-      <w:pPr>
-        <w:pStyle w:val="Akapitzlist"/>
-        <w:numPr>
-          <w:ilvl w:val="0"/>
-          <w:numId w:val="3"/>
-        </w:numPr>
-        <w:rPr>
-          <w:sz w:val="24"/>
-        </w:rPr>
-      </w:pPr>
-      <w:r>
-        <w:rPr>
-          <w:sz w:val="24"/>
-        </w:rPr>
-        <w:t>Hotele – hotele w których odbywa się zakwaterowanie.</w:t>
-      </w:r>
-    </w:p>
-    <w:p>
-      <w:pPr>
-        <w:pStyle w:val="Akapitzlist"/>
-        <w:numPr>
-          <w:ilvl w:val="0"/>
-          <w:numId w:val="3"/>
-        </w:numPr>
-        <w:rPr>
-          <w:sz w:val="24"/>
-        </w:rPr>
-      </w:pPr>
-      <w:r>
-        <w:rPr>
-          <w:sz w:val="24"/>
-        </w:rPr>
-        <w:t>Kraje – tabela z krajami w których położone są hotele</w:t>
-      </w:r>
-    </w:p>
-    <w:p>
-      <w:pPr>
-        <w:pStyle w:val="Akapitzlist"/>
-        <w:numPr>
-          <w:ilvl w:val="0"/>
-          <w:numId w:val="3"/>
-        </w:numPr>
-        <w:rPr>
-          <w:sz w:val="24"/>
-        </w:rPr>
-      </w:pPr>
-      <w:proofErr w:type="spellStart"/>
-      <w:r>
-        <w:rPr>
-          <w:sz w:val="24"/>
-        </w:rPr>
-        <w:t>Sieci_hoteli</w:t>
-      </w:r>
-      <w:proofErr w:type="spellEnd"/>
-      <w:r>
-        <w:rPr>
-          <w:sz w:val="24"/>
-        </w:rPr>
-        <w:t xml:space="preserve"> – tabela z sieciami hotelowymi.</w:t>
-      </w:r>
-    </w:p>
-    <w:p>
-      <w:pPr>
-        <w:pStyle w:val="Akapitzlist"/>
+      <w:r>
+        <w:rPr>
+          <w:sz w:val="24"/>
+        </w:rPr>
+        <w:t>Sieci_hoteli – tabela z sieciami hotelowymi.</w:t>
+      </w:r>
+    </w:p>
+    <w:p>
+      <w:pPr>
+        <w:pStyle w:val="ListParagraph"/>
         <w:numPr>
           <w:ilvl w:val="0"/>
           <w:numId w:val="2"/>
@@ -579,7 +533,7 @@
         </w:rPr>
         <w:lastRenderedPageBreak/>
         <w:drawing>
-          <wp:anchor distT="0" distB="0" distL="114300" distR="114300" simplePos="0" relativeHeight="251658240" behindDoc="1" locked="0" layoutInCell="1" allowOverlap="1" wp14:anchorId="730594B9" wp14:editId="3827673B">
+          <wp:anchor distT="0" distB="0" distL="114300" distR="114300" simplePos="0" relativeHeight="251658240" behindDoc="1" locked="0" layoutInCell="1" allowOverlap="1" wp14:anchorId="572A377D" wp14:editId="099FAB4D">
             <wp:simplePos x="0" y="0"/>
             <wp:positionH relativeFrom="column">
               <wp:posOffset>328930</wp:posOffset>
@@ -650,7 +604,7 @@
     </w:p>
     <w:p>
       <w:pPr>
-        <w:pStyle w:val="Akapitzlist"/>
+        <w:pStyle w:val="ListParagraph"/>
         <w:numPr>
           <w:ilvl w:val="0"/>
           <w:numId w:val="2"/>
@@ -668,7 +622,7 @@
     </w:p>
     <w:p>
       <w:pPr>
-        <w:pStyle w:val="Akapitzlist"/>
+        <w:pStyle w:val="ListParagraph"/>
         <w:rPr>
           <w:sz w:val="24"/>
         </w:rPr>
@@ -682,7 +636,7 @@
     </w:p>
     <w:p>
       <w:pPr>
-        <w:pStyle w:val="Akapitzlist"/>
+        <w:pStyle w:val="ListParagraph"/>
         <w:numPr>
           <w:ilvl w:val="0"/>
           <w:numId w:val="6"/>
@@ -700,7 +654,7 @@
     </w:p>
     <w:p>
       <w:pPr>
-        <w:pStyle w:val="Akapitzlist"/>
+        <w:pStyle w:val="ListParagraph"/>
         <w:numPr>
           <w:ilvl w:val="0"/>
           <w:numId w:val="6"/>
@@ -718,7 +672,7 @@
     </w:p>
     <w:p>
       <w:pPr>
-        <w:pStyle w:val="Akapitzlist"/>
+        <w:pStyle w:val="ListParagraph"/>
         <w:numPr>
           <w:ilvl w:val="0"/>
           <w:numId w:val="6"/>
@@ -736,7 +690,7 @@
     </w:p>
     <w:p>
       <w:pPr>
-        <w:pStyle w:val="Akapitzlist"/>
+        <w:pStyle w:val="ListParagraph"/>
         <w:numPr>
           <w:ilvl w:val="0"/>
           <w:numId w:val="6"/>
@@ -786,7 +740,7 @@
     </w:p>
     <w:p>
       <w:pPr>
-        <w:pStyle w:val="Akapitzlist"/>
+        <w:pStyle w:val="ListParagraph"/>
         <w:numPr>
           <w:ilvl w:val="0"/>
           <w:numId w:val="5"/>
@@ -810,7 +764,7 @@
     </w:p>
     <w:p>
       <w:pPr>
-        <w:pStyle w:val="Akapitzlist"/>
+        <w:pStyle w:val="ListParagraph"/>
         <w:numPr>
           <w:ilvl w:val="0"/>
           <w:numId w:val="5"/>
@@ -828,7 +782,7 @@
     </w:p>
     <w:p>
       <w:pPr>
-        <w:pStyle w:val="Akapitzlist"/>
+        <w:pStyle w:val="ListParagraph"/>
         <w:numPr>
           <w:ilvl w:val="0"/>
           <w:numId w:val="5"/>
@@ -846,7 +800,7 @@
     </w:p>
     <w:p>
       <w:pPr>
-        <w:pStyle w:val="Akapitzlist"/>
+        <w:pStyle w:val="ListParagraph"/>
         <w:numPr>
           <w:ilvl w:val="0"/>
           <w:numId w:val="5"/>
@@ -876,7 +830,7 @@
     </w:p>
     <w:p>
       <w:pPr>
-        <w:pStyle w:val="Akapitzlist"/>
+        <w:pStyle w:val="ListParagraph"/>
         <w:numPr>
           <w:ilvl w:val="0"/>
           <w:numId w:val="5"/>
@@ -894,7 +848,7 @@
     </w:p>
     <w:p>
       <w:pPr>
-        <w:pStyle w:val="Akapitzlist"/>
+        <w:pStyle w:val="ListParagraph"/>
         <w:numPr>
           <w:ilvl w:val="0"/>
           <w:numId w:val="2"/>
@@ -913,7 +867,7 @@
     </w:p>
     <w:p>
       <w:pPr>
-        <w:pStyle w:val="Akapitzlist"/>
+        <w:pStyle w:val="ListParagraph"/>
         <w:rPr>
           <w:sz w:val="24"/>
         </w:rPr>
@@ -939,7 +893,7 @@
     </w:p>
     <w:p>
       <w:pPr>
-        <w:pStyle w:val="Akapitzlist"/>
+        <w:pStyle w:val="ListParagraph"/>
         <w:numPr>
           <w:ilvl w:val="0"/>
           <w:numId w:val="12"/>
@@ -948,14 +902,12 @@
           <w:sz w:val="24"/>
         </w:rPr>
       </w:pPr>
-      <w:proofErr w:type="spellStart"/>
       <w:r>
         <w:rPr>
           <w:sz w:val="24"/>
         </w:rPr>
         <w:t>updateKLIENT</w:t>
       </w:r>
-      <w:proofErr w:type="spellEnd"/>
       <w:r>
         <w:rPr>
           <w:sz w:val="24"/>
@@ -965,7 +917,7 @@
     </w:p>
     <w:p>
       <w:pPr>
-        <w:pStyle w:val="Akapitzlist"/>
+        <w:pStyle w:val="ListParagraph"/>
         <w:numPr>
           <w:ilvl w:val="0"/>
           <w:numId w:val="14"/>
@@ -984,304 +936,572 @@
         <w:rPr>
           <w:sz w:val="24"/>
         </w:rPr>
+        <w:t xml:space="preserve"> – główny parametr po którym następuje aktualizacja.</w:t>
+      </w:r>
+    </w:p>
+    <w:p>
+      <w:pPr>
+        <w:pStyle w:val="ListParagraph"/>
+        <w:numPr>
+          <w:ilvl w:val="0"/>
+          <w:numId w:val="14"/>
+        </w:numPr>
+        <w:rPr>
+          <w:sz w:val="24"/>
+        </w:rPr>
+      </w:pPr>
+      <w:r>
+        <w:rPr>
+          <w:sz w:val="24"/>
+        </w:rPr>
+        <w:t>@imie</w:t>
+      </w:r>
+      <w:r>
+        <w:rPr>
+          <w:sz w:val="24"/>
+        </w:rPr>
+        <w:t xml:space="preserve"> – opcjonalny.</w:t>
+      </w:r>
+    </w:p>
+    <w:p>
+      <w:pPr>
+        <w:pStyle w:val="ListParagraph"/>
+        <w:numPr>
+          <w:ilvl w:val="0"/>
+          <w:numId w:val="14"/>
+        </w:numPr>
+        <w:rPr>
+          <w:sz w:val="24"/>
+        </w:rPr>
+      </w:pPr>
+      <w:r>
+        <w:rPr>
+          <w:sz w:val="24"/>
+        </w:rPr>
+        <w:t>@nazwisko</w:t>
+      </w:r>
+      <w:r>
+        <w:rPr>
+          <w:sz w:val="24"/>
+        </w:rPr>
+        <w:t xml:space="preserve"> – opcjonalny.</w:t>
+      </w:r>
+    </w:p>
+    <w:p>
+      <w:pPr>
+        <w:pStyle w:val="ListParagraph"/>
+        <w:numPr>
+          <w:ilvl w:val="0"/>
+          <w:numId w:val="14"/>
+        </w:numPr>
+        <w:rPr>
+          <w:sz w:val="24"/>
+        </w:rPr>
+      </w:pPr>
+      <w:r>
+        <w:rPr>
+          <w:sz w:val="24"/>
+        </w:rPr>
+        <w:t>@adres</w:t>
+      </w:r>
+      <w:r>
+        <w:rPr>
+          <w:sz w:val="24"/>
+        </w:rPr>
+        <w:t>– opcjonalny.</w:t>
+      </w:r>
+    </w:p>
+    <w:p>
+      <w:pPr>
+        <w:pStyle w:val="ListParagraph"/>
+        <w:numPr>
+          <w:ilvl w:val="0"/>
+          <w:numId w:val="14"/>
+        </w:numPr>
+        <w:rPr>
+          <w:sz w:val="24"/>
+        </w:rPr>
+      </w:pPr>
+      <w:r>
+        <w:rPr>
+          <w:sz w:val="24"/>
+        </w:rPr>
+        <w:t>@PESEL</w:t>
+      </w:r>
+      <w:r>
+        <w:rPr>
+          <w:sz w:val="24"/>
+        </w:rPr>
+        <w:t>– opcjonalny.</w:t>
+      </w:r>
+    </w:p>
+    <w:p>
+      <w:pPr>
+        <w:pStyle w:val="ListParagraph"/>
+        <w:numPr>
+          <w:ilvl w:val="0"/>
+          <w:numId w:val="14"/>
+        </w:numPr>
+        <w:rPr>
+          <w:sz w:val="24"/>
+        </w:rPr>
+      </w:pPr>
+      <w:r>
+        <w:rPr>
+          <w:sz w:val="24"/>
+        </w:rPr>
+        <w:t>@telefon</w:t>
+      </w:r>
+      <w:r>
+        <w:rPr>
+          <w:sz w:val="24"/>
+        </w:rPr>
+        <w:t xml:space="preserve"> – opcjonalny.</w:t>
+      </w:r>
+    </w:p>
+    <w:p>
+      <w:pPr>
+        <w:pStyle w:val="ListParagraph"/>
+        <w:numPr>
+          <w:ilvl w:val="0"/>
+          <w:numId w:val="14"/>
+        </w:numPr>
+        <w:rPr>
+          <w:sz w:val="24"/>
+        </w:rPr>
+      </w:pPr>
+      <w:r>
+        <w:rPr>
+          <w:sz w:val="24"/>
+        </w:rPr>
+        <w:t>@email</w:t>
+      </w:r>
+      <w:r>
+        <w:rPr>
+          <w:sz w:val="24"/>
+        </w:rPr>
+        <w:t xml:space="preserve"> – opcjonalny.</w:t>
+      </w:r>
+    </w:p>
+    <w:p>
+      <w:pPr>
+        <w:pStyle w:val="ListParagraph"/>
+        <w:numPr>
+          <w:ilvl w:val="0"/>
+          <w:numId w:val="14"/>
+        </w:numPr>
+        <w:rPr>
+          <w:sz w:val="24"/>
+        </w:rPr>
+      </w:pPr>
+      <w:r>
+        <w:rPr>
+          <w:sz w:val="24"/>
+        </w:rPr>
+        <w:t>@nr_dowodu</w:t>
+      </w:r>
+      <w:r>
+        <w:rPr>
+          <w:sz w:val="24"/>
+        </w:rPr>
+        <w:t xml:space="preserve"> – opcjonalny.</w:t>
+      </w:r>
+    </w:p>
+    <w:p>
+      <w:pPr>
+        <w:pStyle w:val="ListParagraph"/>
+        <w:numPr>
+          <w:ilvl w:val="0"/>
+          <w:numId w:val="14"/>
+        </w:numPr>
+        <w:rPr>
+          <w:sz w:val="24"/>
+        </w:rPr>
+      </w:pPr>
+      <w:r>
+        <w:rPr>
+          <w:sz w:val="24"/>
+        </w:rPr>
+        <w:t>@id_kategorii_zarobkowej</w:t>
+      </w:r>
+      <w:r>
+        <w:rPr>
+          <w:sz w:val="24"/>
+        </w:rPr>
+        <w:t xml:space="preserve"> – opcjonalny.</w:t>
+      </w:r>
+    </w:p>
+    <w:p>
+      <w:pPr>
+        <w:pStyle w:val="ListParagraph"/>
+        <w:numPr>
+          <w:ilvl w:val="0"/>
+          <w:numId w:val="14"/>
+        </w:numPr>
+        <w:rPr>
+          <w:sz w:val="24"/>
+          <w:lang w:val="en-US"/>
+        </w:rPr>
+      </w:pPr>
+      <w:r>
+        <w:rPr>
+          <w:sz w:val="24"/>
+        </w:rPr>
+        <w:t>@id_stanu_cywilnego</w:t>
+      </w:r>
+      <w:r>
+        <w:rPr>
+          <w:sz w:val="24"/>
+        </w:rPr>
+        <w:t xml:space="preserve"> – opcjonalny.</w:t>
+      </w:r>
+      <w:r>
+        <w:rPr>
+          <w:sz w:val="24"/>
+        </w:rPr>
+        <w:br/>
+      </w:r>
+    </w:p>
+    <w:p>
+      <w:pPr>
+        <w:pStyle w:val="ListParagraph"/>
+        <w:numPr>
+          <w:ilvl w:val="0"/>
+          <w:numId w:val="12"/>
+        </w:numPr>
+        <w:rPr>
+          <w:sz w:val="24"/>
+        </w:rPr>
+      </w:pPr>
+      <w:r>
+        <w:rPr>
+          <w:sz w:val="24"/>
+        </w:rPr>
+        <w:t>updateHOTEL</w:t>
+      </w:r>
+      <w:r>
+        <w:rPr>
+          <w:sz w:val="24"/>
+        </w:rPr>
+        <w:t xml:space="preserve"> – </w:t>
+      </w:r>
+      <w:r>
+        <w:rPr>
+          <w:sz w:val="24"/>
+        </w:rPr>
+        <w:t>procedura odpowiedzialna za aktualizację danych hotelu, jeśli opcjonalny parametr nie zostanie przekazany, zostawia poprzednio wpisaną wartość. Parametry jakie przyjmuje:</w:t>
+      </w:r>
+    </w:p>
+    <w:p>
+      <w:pPr>
+        <w:pStyle w:val="ListParagraph"/>
+        <w:numPr>
+          <w:ilvl w:val="0"/>
+          <w:numId w:val="15"/>
+        </w:numPr>
+        <w:rPr>
+          <w:sz w:val="24"/>
+        </w:rPr>
+      </w:pPr>
+      <w:r>
+        <w:rPr>
+          <w:sz w:val="24"/>
+        </w:rPr>
+        <w:t>@id – główny parametr po którym następuje aktualizacja.</w:t>
+      </w:r>
+    </w:p>
+    <w:p>
+      <w:pPr>
+        <w:pStyle w:val="ListParagraph"/>
+        <w:numPr>
+          <w:ilvl w:val="0"/>
+          <w:numId w:val="15"/>
+        </w:numPr>
+        <w:rPr>
+          <w:sz w:val="24"/>
+        </w:rPr>
+      </w:pPr>
+      <w:r>
+        <w:rPr>
+          <w:sz w:val="24"/>
+        </w:rPr>
+        <w:t>@adres - opcjonalny.</w:t>
+      </w:r>
+    </w:p>
+    <w:p>
+      <w:pPr>
+        <w:pStyle w:val="ListParagraph"/>
+        <w:numPr>
+          <w:ilvl w:val="0"/>
+          <w:numId w:val="15"/>
+        </w:numPr>
+        <w:rPr>
+          <w:sz w:val="24"/>
+        </w:rPr>
+      </w:pPr>
+      <w:r>
+        <w:rPr>
+          <w:sz w:val="24"/>
+        </w:rPr>
+        <w:t>@email - opcjonalny.</w:t>
+      </w:r>
+    </w:p>
+    <w:p>
+      <w:pPr>
+        <w:pStyle w:val="ListParagraph"/>
+        <w:numPr>
+          <w:ilvl w:val="0"/>
+          <w:numId w:val="15"/>
+        </w:numPr>
+        <w:rPr>
+          <w:sz w:val="24"/>
+        </w:rPr>
+      </w:pPr>
+      <w:r>
+        <w:rPr>
+          <w:sz w:val="24"/>
+        </w:rPr>
+        <w:t>@telefon - opcjonalny.</w:t>
+      </w:r>
+    </w:p>
+    <w:p>
+      <w:pPr>
+        <w:pStyle w:val="ListParagraph"/>
+        <w:numPr>
+          <w:ilvl w:val="0"/>
+          <w:numId w:val="15"/>
+        </w:numPr>
+        <w:rPr>
+          <w:sz w:val="24"/>
+        </w:rPr>
+      </w:pPr>
+      <w:r>
+        <w:rPr>
+          <w:sz w:val="24"/>
+        </w:rPr>
+        <w:t>@id_kraju - opcjonalny.</w:t>
+      </w:r>
+    </w:p>
+    <w:p>
+      <w:pPr>
+        <w:pStyle w:val="ListParagraph"/>
+        <w:numPr>
+          <w:ilvl w:val="0"/>
+          <w:numId w:val="15"/>
+        </w:numPr>
+        <w:rPr>
+          <w:sz w:val="24"/>
+        </w:rPr>
+      </w:pPr>
+      <w:r>
+        <w:rPr>
+          <w:sz w:val="24"/>
+        </w:rPr>
+        <w:t>@id_sieci_hotelu - opcjonalny.</w:t>
+      </w:r>
+      <w:r>
+        <w:rPr>
+          <w:sz w:val="24"/>
+        </w:rPr>
+        <w:br/>
+      </w:r>
+    </w:p>
+    <w:p>
+      <w:pPr>
+        <w:pStyle w:val="ListParagraph"/>
+        <w:numPr>
+          <w:ilvl w:val="0"/>
+          <w:numId w:val="12"/>
+        </w:numPr>
+        <w:rPr>
+          <w:sz w:val="24"/>
+        </w:rPr>
+      </w:pPr>
+      <w:r>
+        <w:rPr>
+          <w:sz w:val="24"/>
+        </w:rPr>
+        <w:t>updateWYCIECZKA</w:t>
+      </w:r>
+      <w:r>
+        <w:rPr>
+          <w:sz w:val="24"/>
+        </w:rPr>
         <w:t xml:space="preserve"> </w:t>
       </w:r>
       <w:r>
         <w:rPr>
           <w:sz w:val="24"/>
         </w:rPr>
-        <w:t>–</w:t>
-      </w:r>
-      <w:r>
-        <w:rPr>
-          <w:sz w:val="24"/>
-        </w:rPr>
-        <w:t xml:space="preserve"> główny parametr po którym następuje aktualizacja.</w:t>
-      </w:r>
-    </w:p>
-    <w:p>
-      <w:pPr>
-        <w:pStyle w:val="Akapitzlist"/>
-        <w:numPr>
-          <w:ilvl w:val="0"/>
-          <w:numId w:val="14"/>
-        </w:numPr>
-        <w:rPr>
-          <w:sz w:val="24"/>
-        </w:rPr>
-      </w:pPr>
-      <w:r>
-        <w:rPr>
-          <w:sz w:val="24"/>
-        </w:rPr>
-        <w:t>@</w:t>
-      </w:r>
-      <w:proofErr w:type="spellStart"/>
-      <w:r>
-        <w:rPr>
-          <w:sz w:val="24"/>
-        </w:rPr>
-        <w:t>imie</w:t>
-      </w:r>
-      <w:proofErr w:type="spellEnd"/>
-      <w:r>
-        <w:rPr>
-          <w:sz w:val="24"/>
-        </w:rPr>
-        <w:t xml:space="preserve"> – opcjonalny.</w:t>
-      </w:r>
-    </w:p>
-    <w:p>
-      <w:pPr>
-        <w:pStyle w:val="Akapitzlist"/>
-        <w:numPr>
-          <w:ilvl w:val="0"/>
-          <w:numId w:val="14"/>
-        </w:numPr>
-        <w:rPr>
-          <w:sz w:val="24"/>
-        </w:rPr>
-      </w:pPr>
-      <w:r>
-        <w:rPr>
-          <w:sz w:val="24"/>
-        </w:rPr>
-        <w:t>@nazwisko</w:t>
-      </w:r>
-      <w:r>
-        <w:rPr>
-          <w:sz w:val="24"/>
-        </w:rPr>
-        <w:t xml:space="preserve"> </w:t>
-      </w:r>
-      <w:r>
-        <w:rPr>
-          <w:sz w:val="24"/>
-        </w:rPr>
-        <w:t>– opcjonalny.</w:t>
-      </w:r>
-    </w:p>
-    <w:p>
-      <w:pPr>
-        <w:pStyle w:val="Akapitzlist"/>
-        <w:numPr>
-          <w:ilvl w:val="0"/>
-          <w:numId w:val="14"/>
-        </w:numPr>
-        <w:rPr>
-          <w:sz w:val="24"/>
-        </w:rPr>
-      </w:pPr>
-      <w:r>
-        <w:rPr>
-          <w:sz w:val="24"/>
-        </w:rPr>
-        <w:t>@adres</w:t>
-      </w:r>
-      <w:r>
-        <w:rPr>
-          <w:sz w:val="24"/>
-        </w:rPr>
-        <w:t>– opcjonalny.</w:t>
-      </w:r>
-    </w:p>
-    <w:p>
-      <w:pPr>
-        <w:pStyle w:val="Akapitzlist"/>
-        <w:numPr>
-          <w:ilvl w:val="0"/>
-          <w:numId w:val="14"/>
-        </w:numPr>
-        <w:rPr>
-          <w:sz w:val="24"/>
-        </w:rPr>
-      </w:pPr>
-      <w:r>
-        <w:rPr>
-          <w:sz w:val="24"/>
-        </w:rPr>
-        <w:t>@PESEL</w:t>
-      </w:r>
-      <w:r>
-        <w:rPr>
-          <w:sz w:val="24"/>
-        </w:rPr>
-        <w:t>– opcjonalny.</w:t>
-      </w:r>
-    </w:p>
-    <w:p>
-      <w:pPr>
-        <w:pStyle w:val="Akapitzlist"/>
-        <w:numPr>
-          <w:ilvl w:val="0"/>
-          <w:numId w:val="14"/>
-        </w:numPr>
-        <w:rPr>
-          <w:sz w:val="24"/>
-        </w:rPr>
-      </w:pPr>
-      <w:r>
-        <w:rPr>
-          <w:sz w:val="24"/>
-        </w:rPr>
-        <w:t>@telefon</w:t>
-      </w:r>
-      <w:r>
-        <w:rPr>
-          <w:sz w:val="24"/>
-        </w:rPr>
-        <w:t xml:space="preserve"> </w:t>
-      </w:r>
-      <w:r>
-        <w:rPr>
-          <w:sz w:val="24"/>
-        </w:rPr>
-        <w:t>– opcjonalny.</w:t>
-      </w:r>
-    </w:p>
-    <w:p>
-      <w:pPr>
-        <w:pStyle w:val="Akapitzlist"/>
-        <w:numPr>
-          <w:ilvl w:val="0"/>
-          <w:numId w:val="14"/>
-        </w:numPr>
-        <w:rPr>
-          <w:sz w:val="24"/>
-        </w:rPr>
-      </w:pPr>
-      <w:r>
-        <w:rPr>
-          <w:sz w:val="24"/>
-        </w:rPr>
-        <w:t>@email</w:t>
-      </w:r>
-      <w:r>
-        <w:rPr>
-          <w:sz w:val="24"/>
-        </w:rPr>
-        <w:t xml:space="preserve"> </w:t>
-      </w:r>
-      <w:r>
-        <w:rPr>
-          <w:sz w:val="24"/>
-        </w:rPr>
-        <w:t>– opcjonalny.</w:t>
-      </w:r>
-    </w:p>
-    <w:p>
-      <w:pPr>
-        <w:pStyle w:val="Akapitzlist"/>
-        <w:numPr>
-          <w:ilvl w:val="0"/>
-          <w:numId w:val="14"/>
-        </w:numPr>
-        <w:rPr>
-          <w:sz w:val="24"/>
-        </w:rPr>
-      </w:pPr>
-      <w:r>
-        <w:rPr>
-          <w:sz w:val="24"/>
-        </w:rPr>
-        <w:t>@</w:t>
-      </w:r>
-      <w:proofErr w:type="spellStart"/>
-      <w:r>
-        <w:rPr>
-          <w:sz w:val="24"/>
-        </w:rPr>
-        <w:t>nr_dowodu</w:t>
-      </w:r>
-      <w:proofErr w:type="spellEnd"/>
-      <w:r>
-        <w:rPr>
-          <w:sz w:val="24"/>
-        </w:rPr>
-        <w:t xml:space="preserve"> </w:t>
-      </w:r>
-      <w:r>
-        <w:rPr>
-          <w:sz w:val="24"/>
-        </w:rPr>
-        <w:t>– opcjonalny.</w:t>
-      </w:r>
-    </w:p>
-    <w:p>
-      <w:pPr>
-        <w:pStyle w:val="Akapitzlist"/>
-        <w:numPr>
-          <w:ilvl w:val="0"/>
-          <w:numId w:val="14"/>
-        </w:numPr>
-        <w:rPr>
-          <w:sz w:val="24"/>
-        </w:rPr>
-      </w:pPr>
-      <w:r>
-        <w:rPr>
-          <w:sz w:val="24"/>
-        </w:rPr>
-        <w:t>@</w:t>
-      </w:r>
-      <w:proofErr w:type="spellStart"/>
-      <w:r>
-        <w:rPr>
-          <w:sz w:val="24"/>
-        </w:rPr>
-        <w:t>id_kategorii_zarobkowej</w:t>
-      </w:r>
-      <w:proofErr w:type="spellEnd"/>
-      <w:r>
-        <w:rPr>
-          <w:sz w:val="24"/>
-        </w:rPr>
-        <w:t xml:space="preserve"> </w:t>
-      </w:r>
-      <w:r>
-        <w:rPr>
-          <w:sz w:val="24"/>
-        </w:rPr>
-        <w:t>– opcjonalny.</w:t>
-      </w:r>
-    </w:p>
-    <w:p>
-      <w:pPr>
-        <w:pStyle w:val="Akapitzlist"/>
-        <w:numPr>
-          <w:ilvl w:val="0"/>
-          <w:numId w:val="14"/>
-        </w:numPr>
-        <w:rPr>
-          <w:sz w:val="24"/>
-          <w:lang w:val="en-US"/>
-        </w:rPr>
-      </w:pPr>
-      <w:r>
-        <w:rPr>
-          <w:sz w:val="24"/>
-        </w:rPr>
-        <w:t>@</w:t>
-      </w:r>
-      <w:proofErr w:type="spellStart"/>
-      <w:r>
-        <w:rPr>
-          <w:sz w:val="24"/>
-        </w:rPr>
-        <w:t>id_stanu_cywilnego</w:t>
-      </w:r>
-      <w:proofErr w:type="spellEnd"/>
-      <w:r>
-        <w:rPr>
-          <w:sz w:val="24"/>
-        </w:rPr>
-        <w:t xml:space="preserve"> </w:t>
-      </w:r>
-      <w:r>
-        <w:rPr>
-          <w:sz w:val="24"/>
-        </w:rPr>
-        <w:t>– opcjonalny.</w:t>
+        <w:t xml:space="preserve">– </w:t>
+      </w:r>
+      <w:r>
+        <w:rPr>
+          <w:sz w:val="24"/>
+        </w:rPr>
+        <w:t>procedura odpowiedzialna za aktualizację danych wycieczki, jeśli opcjonalny parametr nie zostanie przekazany, zostawia poprzednio wpisaną wartość. Parametry jakie przyjmuje:</w:t>
+      </w:r>
+    </w:p>
+    <w:p>
+      <w:pPr>
+        <w:pStyle w:val="ListParagraph"/>
+        <w:numPr>
+          <w:ilvl w:val="0"/>
+          <w:numId w:val="16"/>
+        </w:numPr>
+        <w:rPr>
+          <w:sz w:val="24"/>
+        </w:rPr>
+      </w:pPr>
+      <w:r>
+        <w:rPr>
+          <w:sz w:val="24"/>
+        </w:rPr>
+        <w:t>@id – główny parametr po którym następuje aktualizacja.</w:t>
+      </w:r>
+    </w:p>
+    <w:p>
+      <w:pPr>
+        <w:pStyle w:val="ListParagraph"/>
+        <w:numPr>
+          <w:ilvl w:val="0"/>
+          <w:numId w:val="16"/>
+        </w:numPr>
+        <w:rPr>
+          <w:sz w:val="24"/>
+        </w:rPr>
+      </w:pPr>
+      <w:r>
+        <w:rPr>
+          <w:sz w:val="24"/>
+        </w:rPr>
+        <w:t>@cena – opcjonalny</w:t>
+      </w:r>
+      <w:r>
+        <w:rPr>
+          <w:sz w:val="24"/>
+        </w:rPr>
+        <w:t>.</w:t>
+      </w:r>
+    </w:p>
+    <w:p>
+      <w:pPr>
+        <w:pStyle w:val="ListParagraph"/>
+        <w:numPr>
+          <w:ilvl w:val="0"/>
+          <w:numId w:val="16"/>
+        </w:numPr>
+        <w:rPr>
+          <w:sz w:val="24"/>
+        </w:rPr>
+      </w:pPr>
+      <w:r>
+        <w:rPr>
+          <w:sz w:val="24"/>
+        </w:rPr>
+        <w:t>@data_rozpoczecia – opcjonalny</w:t>
+      </w:r>
+      <w:r>
+        <w:rPr>
+          <w:sz w:val="24"/>
+        </w:rPr>
+        <w:t>.</w:t>
+      </w:r>
+    </w:p>
+    <w:p>
+      <w:pPr>
+        <w:pStyle w:val="ListParagraph"/>
+        <w:numPr>
+          <w:ilvl w:val="0"/>
+          <w:numId w:val="16"/>
+        </w:numPr>
+        <w:rPr>
+          <w:sz w:val="24"/>
+        </w:rPr>
+      </w:pPr>
+      <w:r>
+        <w:rPr>
+          <w:sz w:val="24"/>
+        </w:rPr>
+        <w:t>@data_zakonczenia – opcjonalny</w:t>
+      </w:r>
+      <w:r>
+        <w:rPr>
+          <w:sz w:val="24"/>
+        </w:rPr>
+        <w:t>.</w:t>
+      </w:r>
+    </w:p>
+    <w:p>
+      <w:pPr>
+        <w:pStyle w:val="ListParagraph"/>
+        <w:numPr>
+          <w:ilvl w:val="0"/>
+          <w:numId w:val="16"/>
+        </w:numPr>
+        <w:rPr>
+          <w:sz w:val="24"/>
+        </w:rPr>
+      </w:pPr>
+      <w:r>
+        <w:rPr>
+          <w:sz w:val="24"/>
+        </w:rPr>
+        <w:t>@id_operatora – opcjonalny</w:t>
+      </w:r>
+      <w:r>
+        <w:rPr>
+          <w:sz w:val="24"/>
+        </w:rPr>
+        <w:t>.</w:t>
+      </w:r>
+    </w:p>
+    <w:p>
+      <w:pPr>
+        <w:pStyle w:val="ListParagraph"/>
+        <w:numPr>
+          <w:ilvl w:val="0"/>
+          <w:numId w:val="16"/>
+        </w:numPr>
+        <w:rPr>
+          <w:sz w:val="24"/>
+        </w:rPr>
+      </w:pPr>
+      <w:r>
+        <w:rPr>
+          <w:sz w:val="24"/>
+        </w:rPr>
+        <w:t>@id_umowy – opcjonalny</w:t>
+      </w:r>
+      <w:r>
+        <w:rPr>
+          <w:sz w:val="24"/>
+        </w:rPr>
+        <w:t>.</w:t>
+      </w:r>
+    </w:p>
+    <w:p>
+      <w:pPr>
+        <w:pStyle w:val="ListParagraph"/>
+        <w:numPr>
+          <w:ilvl w:val="0"/>
+          <w:numId w:val="16"/>
+        </w:numPr>
+        <w:rPr>
+          <w:sz w:val="24"/>
+        </w:rPr>
+      </w:pPr>
+      <w:r>
+        <w:rPr>
+          <w:sz w:val="24"/>
+        </w:rPr>
+        <w:t>@id_hotelu – opcjonalny</w:t>
+      </w:r>
+      <w:r>
+        <w:rPr>
+          <w:sz w:val="24"/>
+        </w:rPr>
+        <w:t>.</w:t>
       </w:r>
       <w:r>
         <w:rPr>
@@ -1292,7 +1512,27 @@
     </w:p>
     <w:p>
       <w:pPr>
-        <w:pStyle w:val="Akapitzlist"/>
+        <w:rPr>
+          <w:sz w:val="24"/>
+        </w:rPr>
+      </w:pPr>
+    </w:p>
+    <w:p>
+      <w:pPr>
+        <w:rPr>
+          <w:sz w:val="24"/>
+        </w:rPr>
+      </w:pPr>
+      <w:r>
+        <w:rPr>
+          <w:sz w:val="24"/>
+        </w:rPr>
+        <w:br w:type="page"/>
+      </w:r>
+    </w:p>
+    <w:p>
+      <w:pPr>
+        <w:pStyle w:val="ListParagraph"/>
         <w:numPr>
           <w:ilvl w:val="0"/>
           <w:numId w:val="12"/>
@@ -1301,501 +1541,6 @@
           <w:sz w:val="24"/>
         </w:rPr>
       </w:pPr>
-      <w:proofErr w:type="spellStart"/>
-      <w:r>
-        <w:rPr>
-          <w:sz w:val="24"/>
-        </w:rPr>
-        <w:t>updateHOTEL</w:t>
-      </w:r>
-      <w:proofErr w:type="spellEnd"/>
-      <w:r>
-        <w:rPr>
-          <w:sz w:val="24"/>
-        </w:rPr>
-        <w:t xml:space="preserve"> – </w:t>
-      </w:r>
-      <w:r>
-        <w:rPr>
-          <w:sz w:val="24"/>
-        </w:rPr>
-        <w:t xml:space="preserve">procedura odpowiedzialna za aktualizację danych </w:t>
-      </w:r>
-      <w:r>
-        <w:rPr>
-          <w:sz w:val="24"/>
-        </w:rPr>
-        <w:t>hotelu</w:t>
-      </w:r>
-      <w:r>
-        <w:rPr>
-          <w:sz w:val="24"/>
-        </w:rPr>
-        <w:t>, jeśli opcjonalny parametr nie zostanie przekazany, zostawia poprzednio wpisaną wartość. Parametry jakie przyjmuje:</w:t>
-      </w:r>
-    </w:p>
-    <w:p>
-      <w:pPr>
-        <w:pStyle w:val="Akapitzlist"/>
-        <w:numPr>
-          <w:ilvl w:val="0"/>
-          <w:numId w:val="15"/>
-        </w:numPr>
-        <w:rPr>
-          <w:sz w:val="24"/>
-        </w:rPr>
-      </w:pPr>
-      <w:r>
-        <w:rPr>
-          <w:sz w:val="24"/>
-        </w:rPr>
-        <w:t>@id – główny parametr po którym następuje aktualizacja.</w:t>
-      </w:r>
-    </w:p>
-    <w:p>
-      <w:pPr>
-        <w:pStyle w:val="Akapitzlist"/>
-        <w:numPr>
-          <w:ilvl w:val="0"/>
-          <w:numId w:val="15"/>
-        </w:numPr>
-        <w:rPr>
-          <w:sz w:val="24"/>
-        </w:rPr>
-      </w:pPr>
-      <w:r>
-        <w:rPr>
-          <w:sz w:val="24"/>
-        </w:rPr>
-        <w:t>@adres - opcjonalny.</w:t>
-      </w:r>
-    </w:p>
-    <w:p>
-      <w:pPr>
-        <w:pStyle w:val="Akapitzlist"/>
-        <w:numPr>
-          <w:ilvl w:val="0"/>
-          <w:numId w:val="15"/>
-        </w:numPr>
-        <w:rPr>
-          <w:sz w:val="24"/>
-        </w:rPr>
-      </w:pPr>
-      <w:r>
-        <w:rPr>
-          <w:sz w:val="24"/>
-        </w:rPr>
-        <w:t>@email - opcjonalny.</w:t>
-      </w:r>
-    </w:p>
-    <w:p>
-      <w:pPr>
-        <w:pStyle w:val="Akapitzlist"/>
-        <w:numPr>
-          <w:ilvl w:val="0"/>
-          <w:numId w:val="15"/>
-        </w:numPr>
-        <w:rPr>
-          <w:sz w:val="24"/>
-        </w:rPr>
-      </w:pPr>
-      <w:r>
-        <w:rPr>
-          <w:sz w:val="24"/>
-        </w:rPr>
-        <w:t>@telefon - opcjonalny.</w:t>
-      </w:r>
-    </w:p>
-    <w:p>
-      <w:pPr>
-        <w:pStyle w:val="Akapitzlist"/>
-        <w:numPr>
-          <w:ilvl w:val="0"/>
-          <w:numId w:val="15"/>
-        </w:numPr>
-        <w:rPr>
-          <w:sz w:val="24"/>
-        </w:rPr>
-      </w:pPr>
-      <w:r>
-        <w:rPr>
-          <w:sz w:val="24"/>
-        </w:rPr>
-        <w:t>@</w:t>
-      </w:r>
-      <w:proofErr w:type="spellStart"/>
-      <w:r>
-        <w:rPr>
-          <w:sz w:val="24"/>
-        </w:rPr>
-        <w:t>id_kraju</w:t>
-      </w:r>
-      <w:proofErr w:type="spellEnd"/>
-      <w:r>
-        <w:rPr>
-          <w:sz w:val="24"/>
-        </w:rPr>
-        <w:t xml:space="preserve"> - opcjonalny.</w:t>
-      </w:r>
-    </w:p>
-    <w:p>
-      <w:pPr>
-        <w:pStyle w:val="Akapitzlist"/>
-        <w:numPr>
-          <w:ilvl w:val="0"/>
-          <w:numId w:val="15"/>
-        </w:numPr>
-        <w:rPr>
-          <w:sz w:val="24"/>
-        </w:rPr>
-      </w:pPr>
-      <w:r>
-        <w:rPr>
-          <w:sz w:val="24"/>
-        </w:rPr>
-        <w:t>@</w:t>
-      </w:r>
-      <w:proofErr w:type="spellStart"/>
-      <w:r>
-        <w:rPr>
-          <w:sz w:val="24"/>
-        </w:rPr>
-        <w:t>id_sieci_hotelu</w:t>
-      </w:r>
-      <w:proofErr w:type="spellEnd"/>
-      <w:r>
-        <w:rPr>
-          <w:sz w:val="24"/>
-        </w:rPr>
-        <w:t xml:space="preserve"> - opcjonalny.</w:t>
-      </w:r>
-      <w:r>
-        <w:rPr>
-          <w:sz w:val="24"/>
-        </w:rPr>
-        <w:br/>
-      </w:r>
-    </w:p>
-    <w:p>
-      <w:pPr>
-        <w:pStyle w:val="Akapitzlist"/>
-        <w:numPr>
-          <w:ilvl w:val="0"/>
-          <w:numId w:val="12"/>
-        </w:numPr>
-        <w:rPr>
-          <w:sz w:val="24"/>
-        </w:rPr>
-      </w:pPr>
-      <w:proofErr w:type="spellStart"/>
-      <w:r>
-        <w:rPr>
-          <w:sz w:val="24"/>
-        </w:rPr>
-        <w:t>updateWYCIECZKA</w:t>
-      </w:r>
-      <w:proofErr w:type="spellEnd"/>
-      <w:r>
-        <w:rPr>
-          <w:sz w:val="24"/>
-        </w:rPr>
-        <w:t xml:space="preserve"> </w:t>
-      </w:r>
-      <w:r>
-        <w:rPr>
-          <w:sz w:val="24"/>
-        </w:rPr>
-        <w:t xml:space="preserve">– </w:t>
-      </w:r>
-      <w:r>
-        <w:rPr>
-          <w:sz w:val="24"/>
-        </w:rPr>
-        <w:t xml:space="preserve">procedura odpowiedzialna za aktualizację danych </w:t>
-      </w:r>
-      <w:r>
-        <w:rPr>
-          <w:sz w:val="24"/>
-        </w:rPr>
-        <w:t>wycieczki</w:t>
-      </w:r>
-      <w:r>
-        <w:rPr>
-          <w:sz w:val="24"/>
-        </w:rPr>
-        <w:t>, jeśli opcjonalny parametr nie zostanie przekazany, zostawia poprzednio wpisaną wartość. Parametry jakie przyjmuje:</w:t>
-      </w:r>
-    </w:p>
-    <w:p>
-      <w:pPr>
-        <w:pStyle w:val="Akapitzlist"/>
-        <w:numPr>
-          <w:ilvl w:val="0"/>
-          <w:numId w:val="16"/>
-        </w:numPr>
-        <w:rPr>
-          <w:sz w:val="24"/>
-        </w:rPr>
-      </w:pPr>
-      <w:r>
-        <w:rPr>
-          <w:sz w:val="24"/>
-        </w:rPr>
-        <w:t>@id – główny parametr po którym następuje aktualizacja.</w:t>
-      </w:r>
-    </w:p>
-    <w:p>
-      <w:pPr>
-        <w:pStyle w:val="Akapitzlist"/>
-        <w:numPr>
-          <w:ilvl w:val="0"/>
-          <w:numId w:val="16"/>
-        </w:numPr>
-        <w:rPr>
-          <w:sz w:val="24"/>
-        </w:rPr>
-      </w:pPr>
-      <w:r>
-        <w:rPr>
-          <w:sz w:val="24"/>
-        </w:rPr>
-        <w:t>@cena – opcjonalny</w:t>
-      </w:r>
-      <w:r>
-        <w:rPr>
-          <w:sz w:val="24"/>
-        </w:rPr>
-        <w:t>.</w:t>
-      </w:r>
-    </w:p>
-    <w:p>
-      <w:pPr>
-        <w:pStyle w:val="Akapitzlist"/>
-        <w:numPr>
-          <w:ilvl w:val="0"/>
-          <w:numId w:val="16"/>
-        </w:numPr>
-        <w:rPr>
-          <w:sz w:val="24"/>
-        </w:rPr>
-      </w:pPr>
-      <w:r>
-        <w:rPr>
-          <w:sz w:val="24"/>
-        </w:rPr>
-        <w:t>@</w:t>
-      </w:r>
-      <w:proofErr w:type="spellStart"/>
-      <w:r>
-        <w:rPr>
-          <w:sz w:val="24"/>
-        </w:rPr>
-        <w:t>data_rozpoczecia</w:t>
-      </w:r>
-      <w:proofErr w:type="spellEnd"/>
-      <w:r>
-        <w:rPr>
-          <w:sz w:val="24"/>
-        </w:rPr>
-        <w:t xml:space="preserve"> – opcjonalny</w:t>
-      </w:r>
-      <w:r>
-        <w:rPr>
-          <w:sz w:val="24"/>
-        </w:rPr>
-        <w:t>.</w:t>
-      </w:r>
-    </w:p>
-    <w:p>
-      <w:pPr>
-        <w:pStyle w:val="Akapitzlist"/>
-        <w:numPr>
-          <w:ilvl w:val="0"/>
-          <w:numId w:val="16"/>
-        </w:numPr>
-        <w:rPr>
-          <w:sz w:val="24"/>
-        </w:rPr>
-      </w:pPr>
-      <w:r>
-        <w:rPr>
-          <w:sz w:val="24"/>
-        </w:rPr>
-        <w:t>@</w:t>
-      </w:r>
-      <w:proofErr w:type="spellStart"/>
-      <w:r>
-        <w:rPr>
-          <w:sz w:val="24"/>
-        </w:rPr>
-        <w:t>data_zakonczenia</w:t>
-      </w:r>
-      <w:proofErr w:type="spellEnd"/>
-      <w:r>
-        <w:rPr>
-          <w:sz w:val="24"/>
-        </w:rPr>
-        <w:t xml:space="preserve"> – opcjonalny</w:t>
-      </w:r>
-      <w:r>
-        <w:rPr>
-          <w:sz w:val="24"/>
-        </w:rPr>
-        <w:t>.</w:t>
-      </w:r>
-    </w:p>
-    <w:p>
-      <w:pPr>
-        <w:pStyle w:val="Akapitzlist"/>
-        <w:numPr>
-          <w:ilvl w:val="0"/>
-          <w:numId w:val="16"/>
-        </w:numPr>
-        <w:rPr>
-          <w:sz w:val="24"/>
-        </w:rPr>
-      </w:pPr>
-      <w:r>
-        <w:rPr>
-          <w:sz w:val="24"/>
-        </w:rPr>
-        <w:t>@</w:t>
-      </w:r>
-      <w:proofErr w:type="spellStart"/>
-      <w:r>
-        <w:rPr>
-          <w:sz w:val="24"/>
-        </w:rPr>
-        <w:t>id_operatora</w:t>
-      </w:r>
-      <w:proofErr w:type="spellEnd"/>
-      <w:r>
-        <w:rPr>
-          <w:sz w:val="24"/>
-        </w:rPr>
-        <w:t xml:space="preserve"> – opcjonalny</w:t>
-      </w:r>
-      <w:r>
-        <w:rPr>
-          <w:sz w:val="24"/>
-        </w:rPr>
-        <w:t>.</w:t>
-      </w:r>
-    </w:p>
-    <w:p>
-      <w:pPr>
-        <w:pStyle w:val="Akapitzlist"/>
-        <w:numPr>
-          <w:ilvl w:val="0"/>
-          <w:numId w:val="16"/>
-        </w:numPr>
-        <w:rPr>
-          <w:sz w:val="24"/>
-        </w:rPr>
-      </w:pPr>
-      <w:r>
-        <w:rPr>
-          <w:sz w:val="24"/>
-        </w:rPr>
-        <w:t>@</w:t>
-      </w:r>
-      <w:proofErr w:type="spellStart"/>
-      <w:r>
-        <w:rPr>
-          <w:sz w:val="24"/>
-        </w:rPr>
-        <w:t>id_umowy</w:t>
-      </w:r>
-      <w:proofErr w:type="spellEnd"/>
-      <w:r>
-        <w:rPr>
-          <w:sz w:val="24"/>
-        </w:rPr>
-        <w:t xml:space="preserve"> – opcjonalny</w:t>
-      </w:r>
-      <w:r>
-        <w:rPr>
-          <w:sz w:val="24"/>
-        </w:rPr>
-        <w:t>.</w:t>
-      </w:r>
-    </w:p>
-    <w:p>
-      <w:pPr>
-        <w:pStyle w:val="Akapitzlist"/>
-        <w:numPr>
-          <w:ilvl w:val="0"/>
-          <w:numId w:val="16"/>
-        </w:numPr>
-        <w:rPr>
-          <w:sz w:val="24"/>
-        </w:rPr>
-      </w:pPr>
-      <w:r>
-        <w:rPr>
-          <w:sz w:val="24"/>
-        </w:rPr>
-        <w:t>@</w:t>
-      </w:r>
-      <w:proofErr w:type="spellStart"/>
-      <w:r>
-        <w:rPr>
-          <w:sz w:val="24"/>
-        </w:rPr>
-        <w:t>id_hotelu</w:t>
-      </w:r>
-      <w:proofErr w:type="spellEnd"/>
-      <w:r>
-        <w:rPr>
-          <w:sz w:val="24"/>
-        </w:rPr>
-        <w:t xml:space="preserve"> – opcjonalny</w:t>
-      </w:r>
-      <w:r>
-        <w:rPr>
-          <w:sz w:val="24"/>
-        </w:rPr>
-        <w:t>.</w:t>
-      </w:r>
-      <w:r>
-        <w:rPr>
-          <w:sz w:val="24"/>
-        </w:rPr>
-        <w:br/>
-      </w:r>
-    </w:p>
-    <w:p>
-      <w:pPr>
-        <w:rPr>
-          <w:sz w:val="24"/>
-        </w:rPr>
-      </w:pPr>
-    </w:p>
-    <w:p>
-      <w:pPr>
-        <w:rPr>
-          <w:sz w:val="24"/>
-        </w:rPr>
-      </w:pPr>
-      <w:r>
-        <w:rPr>
-          <w:sz w:val="24"/>
-        </w:rPr>
-        <w:br w:type="page"/>
-      </w:r>
-    </w:p>
-    <w:p>
-      <w:pPr>
-        <w:pStyle w:val="Akapitzlist"/>
-        <w:numPr>
-          <w:ilvl w:val="0"/>
-          <w:numId w:val="12"/>
-        </w:numPr>
-        <w:rPr>
-          <w:sz w:val="24"/>
-        </w:rPr>
-      </w:pPr>
-      <w:proofErr w:type="spellStart"/>
       <w:r>
         <w:rPr>
           <w:sz w:val="24"/>
@@ -1807,9 +1552,119 @@
         <w:rPr>
           <w:sz w:val="24"/>
         </w:rPr>
-        <w:t>OPERATORA</w:t>
-      </w:r>
-      <w:proofErr w:type="spellEnd"/>
+        <w:t xml:space="preserve">OPERATORA </w:t>
+      </w:r>
+      <w:r>
+        <w:rPr>
+          <w:sz w:val="24"/>
+        </w:rPr>
+        <w:t xml:space="preserve">– </w:t>
+      </w:r>
+      <w:r>
+        <w:rPr>
+          <w:sz w:val="24"/>
+        </w:rPr>
+        <w:t>procedura odpowiedzialna za aktualizację danych operatora, jeśli opcjonalny parametr nie zostanie przekazany, zostawia poprzednio wpisaną wartość. Parametry jakie przyjmuje:</w:t>
+      </w:r>
+    </w:p>
+    <w:p>
+      <w:pPr>
+        <w:pStyle w:val="ListParagraph"/>
+        <w:numPr>
+          <w:ilvl w:val="0"/>
+          <w:numId w:val="16"/>
+        </w:numPr>
+        <w:rPr>
+          <w:sz w:val="24"/>
+        </w:rPr>
+      </w:pPr>
+      <w:r>
+        <w:rPr>
+          <w:sz w:val="24"/>
+        </w:rPr>
+        <w:t>@id – główny parametr po którym następuje aktualizacja.</w:t>
+      </w:r>
+    </w:p>
+    <w:p>
+      <w:pPr>
+        <w:pStyle w:val="ListParagraph"/>
+        <w:numPr>
+          <w:ilvl w:val="0"/>
+          <w:numId w:val="16"/>
+        </w:numPr>
+        <w:rPr>
+          <w:sz w:val="24"/>
+        </w:rPr>
+      </w:pPr>
+      <w:r>
+        <w:rPr>
+          <w:sz w:val="24"/>
+        </w:rPr>
+        <w:t>@nazwa_firmy – opcjonalny.</w:t>
+      </w:r>
+    </w:p>
+    <w:p>
+      <w:pPr>
+        <w:pStyle w:val="ListParagraph"/>
+        <w:numPr>
+          <w:ilvl w:val="0"/>
+          <w:numId w:val="16"/>
+        </w:numPr>
+        <w:rPr>
+          <w:sz w:val="24"/>
+        </w:rPr>
+      </w:pPr>
+      <w:r>
+        <w:rPr>
+          <w:sz w:val="24"/>
+        </w:rPr>
+        <w:t>@telefon – opcjonalny.</w:t>
+      </w:r>
+    </w:p>
+    <w:p>
+      <w:pPr>
+        <w:pStyle w:val="ListParagraph"/>
+        <w:numPr>
+          <w:ilvl w:val="0"/>
+          <w:numId w:val="16"/>
+        </w:numPr>
+        <w:rPr>
+          <w:sz w:val="24"/>
+        </w:rPr>
+      </w:pPr>
+      <w:r>
+        <w:rPr>
+          <w:sz w:val="24"/>
+        </w:rPr>
+        <w:t>@email – opcjonalny.</w:t>
+      </w:r>
+    </w:p>
+    <w:p>
+      <w:pPr>
+        <w:pStyle w:val="ListParagraph"/>
+        <w:ind w:left="1440"/>
+        <w:rPr>
+          <w:sz w:val="24"/>
+        </w:rPr>
+      </w:pPr>
+    </w:p>
+    <w:p>
+      <w:pPr>
+        <w:pStyle w:val="ListParagraph"/>
+        <w:numPr>
+          <w:ilvl w:val="0"/>
+          <w:numId w:val="12"/>
+        </w:numPr>
+        <w:rPr>
+          <w:sz w:val="24"/>
+        </w:rPr>
+      </w:pPr>
+      <w:r>
+        <w:rPr>
+          <w:sz w:val="24"/>
+        </w:rPr>
+        <w:t>updateSIECI_HOTELI</w:t>
+      </w:r>
       <w:r>
         <w:rPr>
           <w:sz w:val="24"/>
@@ -1826,24 +1681,12 @@
         <w:rPr>
           <w:sz w:val="24"/>
         </w:rPr>
-        <w:t xml:space="preserve">procedura odpowiedzialna za aktualizację danych </w:t>
-      </w:r>
-      <w:r>
-        <w:rPr>
-          <w:sz w:val="24"/>
-        </w:rPr>
-        <w:t>operatora</w:t>
-      </w:r>
-      <w:r>
-        <w:rPr>
-          <w:sz w:val="24"/>
-        </w:rPr>
-        <w:t>, jeśli opcjonalny parametr nie zostanie przekazany, zostawia poprzednio wpisaną wartość. Parametry jakie przyjmuje:</w:t>
-      </w:r>
-    </w:p>
-    <w:p>
-      <w:pPr>
-        <w:pStyle w:val="Akapitzlist"/>
+        <w:t>procedura odpowiedzialna za aktualizację danych sieci hoteli, jeśli opcjonalny parametr nie zostanie przekazany, zostawia poprzednio wpisaną wartość. Parametry jakie przyjmuje:</w:t>
+      </w:r>
+    </w:p>
+    <w:p>
+      <w:pPr>
+        <w:pStyle w:val="ListParagraph"/>
         <w:numPr>
           <w:ilvl w:val="0"/>
           <w:numId w:val="16"/>
@@ -1861,7 +1704,7 @@
     </w:p>
     <w:p>
       <w:pPr>
-        <w:pStyle w:val="Akapitzlist"/>
+        <w:pStyle w:val="ListParagraph"/>
         <w:numPr>
           <w:ilvl w:val="0"/>
           <w:numId w:val="16"/>
@@ -1874,26 +1717,69 @@
         <w:rPr>
           <w:sz w:val="24"/>
         </w:rPr>
-        <w:t>@</w:t>
-      </w:r>
-      <w:proofErr w:type="spellStart"/>
-      <w:r>
-        <w:rPr>
-          <w:sz w:val="24"/>
-        </w:rPr>
-        <w:t>nazwa_firmy</w:t>
-      </w:r>
-      <w:proofErr w:type="spellEnd"/>
-      <w:r>
-        <w:rPr>
-          <w:sz w:val="24"/>
-        </w:rPr>
-        <w:t xml:space="preserve"> – opcjonalny.</w:t>
-      </w:r>
-    </w:p>
-    <w:p>
-      <w:pPr>
-        <w:pStyle w:val="Akapitzlist"/>
+        <w:t>@nazwa_sieci</w:t>
+      </w:r>
+      <w:r>
+        <w:rPr>
+          <w:sz w:val="24"/>
+        </w:rPr>
+        <w:t xml:space="preserve"> </w:t>
+      </w:r>
+      <w:r>
+        <w:rPr>
+          <w:sz w:val="24"/>
+        </w:rPr>
+        <w:t>– opcjonalny.</w:t>
+      </w:r>
+    </w:p>
+    <w:p>
+      <w:pPr>
+        <w:pStyle w:val="ListParagraph"/>
+        <w:ind w:left="1440"/>
+        <w:rPr>
+          <w:sz w:val="24"/>
+        </w:rPr>
+      </w:pPr>
+    </w:p>
+    <w:p>
+      <w:pPr>
+        <w:pStyle w:val="ListParagraph"/>
+        <w:numPr>
+          <w:ilvl w:val="0"/>
+          <w:numId w:val="12"/>
+        </w:numPr>
+        <w:rPr>
+          <w:sz w:val="24"/>
+        </w:rPr>
+      </w:pPr>
+      <w:r>
+        <w:rPr>
+          <w:sz w:val="24"/>
+        </w:rPr>
+        <w:t>updateKRAJ</w:t>
+      </w:r>
+      <w:r>
+        <w:rPr>
+          <w:sz w:val="24"/>
+        </w:rPr>
+        <w:t xml:space="preserve"> </w:t>
+      </w:r>
+      <w:r>
+        <w:rPr>
+          <w:sz w:val="24"/>
+        </w:rPr>
+        <w:t xml:space="preserve">– </w:t>
+      </w:r>
+      <w:r>
+        <w:rPr>
+          <w:sz w:val="24"/>
+        </w:rPr>
+        <w:t>procedura odpowiedzialna za aktualizację danych kraju, jeśli opcjonalny parametr nie zostanie przekazany, zostawia poprzednio wpisaną wartość. Parametry jakie przyjmuje:</w:t>
+      </w:r>
+    </w:p>
+    <w:p>
+      <w:pPr>
+        <w:pStyle w:val="ListParagraph"/>
         <w:numPr>
           <w:ilvl w:val="0"/>
           <w:numId w:val="16"/>
@@ -1906,12 +1792,12 @@
         <w:rPr>
           <w:sz w:val="24"/>
         </w:rPr>
-        <w:t>@telefon – opcjonalny.</w:t>
-      </w:r>
-    </w:p>
-    <w:p>
-      <w:pPr>
-        <w:pStyle w:val="Akapitzlist"/>
+        <w:t>@id – główny parametr po którym następuje aktualizacja.</w:t>
+      </w:r>
+    </w:p>
+    <w:p>
+      <w:pPr>
+        <w:pStyle w:val="ListParagraph"/>
         <w:numPr>
           <w:ilvl w:val="0"/>
           <w:numId w:val="16"/>
@@ -1924,116 +1810,13 @@
         <w:rPr>
           <w:sz w:val="24"/>
         </w:rPr>
-        <w:t>@email – opcjonalny.</w:t>
-      </w:r>
-    </w:p>
-    <w:p>
-      <w:pPr>
-        <w:pStyle w:val="Akapitzlist"/>
-        <w:ind w:left="1440"/>
-        <w:rPr>
-          <w:sz w:val="24"/>
-        </w:rPr>
-      </w:pPr>
-    </w:p>
-    <w:p>
-      <w:pPr>
-        <w:pStyle w:val="Akapitzlist"/>
-        <w:numPr>
-          <w:ilvl w:val="0"/>
-          <w:numId w:val="12"/>
-        </w:numPr>
-        <w:rPr>
-          <w:sz w:val="24"/>
-        </w:rPr>
-      </w:pPr>
-      <w:proofErr w:type="spellStart"/>
-      <w:r>
-        <w:rPr>
-          <w:sz w:val="24"/>
-        </w:rPr>
-        <w:t>updateSIECI_HOTELI</w:t>
-      </w:r>
-      <w:proofErr w:type="spellEnd"/>
-      <w:r>
-        <w:rPr>
-          <w:sz w:val="24"/>
-        </w:rPr>
-        <w:t xml:space="preserve"> </w:t>
-      </w:r>
-      <w:r>
-        <w:rPr>
-          <w:sz w:val="24"/>
-        </w:rPr>
-        <w:t xml:space="preserve">– </w:t>
-      </w:r>
-      <w:r>
-        <w:rPr>
-          <w:sz w:val="24"/>
-        </w:rPr>
-        <w:t xml:space="preserve">procedura odpowiedzialna za aktualizację danych </w:t>
-      </w:r>
-      <w:r>
-        <w:rPr>
-          <w:sz w:val="24"/>
-        </w:rPr>
-        <w:t>sieci hoteli</w:t>
-      </w:r>
-      <w:r>
-        <w:rPr>
-          <w:sz w:val="24"/>
-        </w:rPr>
-        <w:t>, jeśli opcjonalny parametr nie zostanie przekazany, zostawia poprzednio wpisaną wartość. Parametry jakie przyjmuje:</w:t>
-      </w:r>
-    </w:p>
-    <w:p>
-      <w:pPr>
-        <w:pStyle w:val="Akapitzlist"/>
-        <w:numPr>
-          <w:ilvl w:val="0"/>
-          <w:numId w:val="16"/>
-        </w:numPr>
-        <w:rPr>
-          <w:sz w:val="24"/>
-        </w:rPr>
-      </w:pPr>
-      <w:r>
-        <w:rPr>
-          <w:sz w:val="24"/>
-        </w:rPr>
-        <w:t>@id – główny parametr po którym następuje aktualizacja.</w:t>
-      </w:r>
-    </w:p>
-    <w:p>
-      <w:pPr>
-        <w:pStyle w:val="Akapitzlist"/>
-        <w:numPr>
-          <w:ilvl w:val="0"/>
-          <w:numId w:val="16"/>
-        </w:numPr>
-        <w:rPr>
-          <w:sz w:val="24"/>
-        </w:rPr>
-      </w:pPr>
-      <w:r>
-        <w:rPr>
-          <w:sz w:val="24"/>
-        </w:rPr>
-        <w:t>@</w:t>
-      </w:r>
-      <w:proofErr w:type="spellStart"/>
-      <w:r>
-        <w:rPr>
-          <w:sz w:val="24"/>
-        </w:rPr>
-        <w:t>nazwa_sieci</w:t>
-      </w:r>
-      <w:proofErr w:type="spellEnd"/>
-      <w:r>
-        <w:rPr>
-          <w:sz w:val="24"/>
-        </w:rPr>
-        <w:t xml:space="preserve"> </w:t>
+        <w:t>@nazwa_</w:t>
+      </w:r>
+      <w:r>
+        <w:rPr>
+          <w:sz w:val="24"/>
+        </w:rPr>
+        <w:t xml:space="preserve">kraju </w:t>
       </w:r>
       <w:r>
         <w:rPr>
@@ -2044,135 +1827,14 @@
     </w:p>
     <w:p>
       <w:pPr>
-        <w:pStyle w:val="Akapitzlist"/>
-        <w:ind w:left="1440"/>
-        <w:rPr>
-          <w:sz w:val="24"/>
-        </w:rPr>
-      </w:pPr>
-    </w:p>
-    <w:p>
-      <w:pPr>
-        <w:pStyle w:val="Akapitzlist"/>
-        <w:numPr>
-          <w:ilvl w:val="0"/>
-          <w:numId w:val="12"/>
-        </w:numPr>
-        <w:rPr>
-          <w:sz w:val="24"/>
-        </w:rPr>
-      </w:pPr>
-      <w:proofErr w:type="spellStart"/>
-      <w:r>
-        <w:rPr>
-          <w:sz w:val="24"/>
-        </w:rPr>
-        <w:t>updateKRAJ</w:t>
-      </w:r>
-      <w:proofErr w:type="spellEnd"/>
-      <w:r>
-        <w:rPr>
-          <w:sz w:val="24"/>
-        </w:rPr>
-        <w:t xml:space="preserve"> </w:t>
-      </w:r>
-      <w:r>
-        <w:rPr>
-          <w:sz w:val="24"/>
-        </w:rPr>
-        <w:t xml:space="preserve">– </w:t>
-      </w:r>
-      <w:r>
-        <w:rPr>
-          <w:sz w:val="24"/>
-        </w:rPr>
-        <w:t xml:space="preserve">procedura odpowiedzialna za aktualizację danych </w:t>
-      </w:r>
-      <w:r>
-        <w:rPr>
-          <w:sz w:val="24"/>
-        </w:rPr>
-        <w:t>kraju</w:t>
-      </w:r>
-      <w:r>
-        <w:rPr>
-          <w:sz w:val="24"/>
-        </w:rPr>
-        <w:t>, jeśli opcjonalny parametr nie zostanie przekazany, zostawia poprzednio wpisaną wartość. Parametry jakie przyjmuje:</w:t>
-      </w:r>
-    </w:p>
-    <w:p>
-      <w:pPr>
-        <w:pStyle w:val="Akapitzlist"/>
-        <w:numPr>
-          <w:ilvl w:val="0"/>
-          <w:numId w:val="16"/>
-        </w:numPr>
-        <w:rPr>
-          <w:sz w:val="24"/>
-        </w:rPr>
-      </w:pPr>
-      <w:r>
-        <w:rPr>
-          <w:sz w:val="24"/>
-        </w:rPr>
-        <w:t>@id – główny parametr po którym następuje aktualizacja.</w:t>
-      </w:r>
-    </w:p>
-    <w:p>
-      <w:pPr>
-        <w:pStyle w:val="Akapitzlist"/>
-        <w:numPr>
-          <w:ilvl w:val="0"/>
-          <w:numId w:val="16"/>
-        </w:numPr>
-        <w:rPr>
-          <w:sz w:val="24"/>
-        </w:rPr>
-      </w:pPr>
-      <w:r>
-        <w:rPr>
-          <w:sz w:val="24"/>
-        </w:rPr>
-        <w:t>@</w:t>
-      </w:r>
-      <w:proofErr w:type="spellStart"/>
-      <w:r>
-        <w:rPr>
-          <w:sz w:val="24"/>
-        </w:rPr>
-        <w:t>nazwa_</w:t>
-      </w:r>
-      <w:r>
-        <w:rPr>
-          <w:sz w:val="24"/>
-        </w:rPr>
-        <w:t>kraju</w:t>
-      </w:r>
-      <w:proofErr w:type="spellEnd"/>
-      <w:r>
-        <w:rPr>
-          <w:sz w:val="24"/>
-        </w:rPr>
-        <w:t xml:space="preserve"> </w:t>
-      </w:r>
-      <w:r>
-        <w:rPr>
-          <w:sz w:val="24"/>
-        </w:rPr>
-        <w:t>– opcjonalny.</w:t>
-      </w:r>
-    </w:p>
-    <w:p>
-      <w:pPr>
-        <w:rPr>
-          <w:sz w:val="24"/>
-        </w:rPr>
-      </w:pPr>
-    </w:p>
-    <w:p>
-      <w:pPr>
-        <w:pStyle w:val="Akapitzlist"/>
+        <w:rPr>
+          <w:sz w:val="24"/>
+        </w:rPr>
+      </w:pPr>
+    </w:p>
+    <w:p>
+      <w:pPr>
+        <w:pStyle w:val="ListParagraph"/>
         <w:numPr>
           <w:ilvl w:val="0"/>
           <w:numId w:val="2"/>
@@ -2190,7 +1852,7 @@
     </w:p>
     <w:p>
       <w:pPr>
-        <w:pStyle w:val="Akapitzlist"/>
+        <w:pStyle w:val="ListParagraph"/>
         <w:rPr>
           <w:sz w:val="24"/>
         </w:rPr>
@@ -2204,7 +1866,7 @@
     </w:p>
     <w:p>
       <w:pPr>
-        <w:pStyle w:val="Akapitzlist"/>
+        <w:pStyle w:val="ListParagraph"/>
         <w:numPr>
           <w:ilvl w:val="1"/>
           <w:numId w:val="2"/>
@@ -2213,18 +1875,16 @@
           <w:sz w:val="24"/>
         </w:rPr>
       </w:pPr>
-      <w:proofErr w:type="spellStart"/>
       <w:r>
         <w:rPr>
           <w:sz w:val="24"/>
         </w:rPr>
         <w:t>wycieczkiOperatorowCenaWiekszaOd</w:t>
       </w:r>
-      <w:proofErr w:type="spellEnd"/>
-    </w:p>
-    <w:p>
-      <w:pPr>
-        <w:pStyle w:val="Akapitzlist"/>
+    </w:p>
+    <w:p>
+      <w:pPr>
+        <w:pStyle w:val="ListParagraph"/>
         <w:ind w:left="1440"/>
         <w:rPr>
           <w:sz w:val="24"/>
@@ -2263,44 +1923,22 @@
     </w:p>
     <w:p>
       <w:pPr>
-        <w:pStyle w:val="Akapitzlist"/>
+        <w:pStyle w:val="ListParagraph"/>
         <w:ind w:left="1440"/>
         <w:rPr>
           <w:sz w:val="24"/>
         </w:rPr>
       </w:pPr>
-      <w:proofErr w:type="spellStart"/>
-      <w:r>
-        <w:rPr>
-          <w:sz w:val="24"/>
-        </w:rPr>
-        <w:t>nazwa_firmy</w:t>
-      </w:r>
-      <w:proofErr w:type="spellEnd"/>
-      <w:r>
-        <w:rPr>
-          <w:sz w:val="24"/>
-        </w:rPr>
-        <w:t xml:space="preserve">, telefon, email, cena, </w:t>
-      </w:r>
-      <w:proofErr w:type="spellStart"/>
-      <w:r>
-        <w:rPr>
-          <w:sz w:val="24"/>
-        </w:rPr>
-        <w:t>liczbaDni</w:t>
-      </w:r>
-      <w:proofErr w:type="spellEnd"/>
-      <w:r>
-        <w:rPr>
-          <w:sz w:val="24"/>
-        </w:rPr>
-        <w:t xml:space="preserve"> (jako liczbą dni wycieczki)</w:t>
-      </w:r>
-    </w:p>
-    <w:p>
-      <w:pPr>
-        <w:pStyle w:val="Akapitzlist"/>
+      <w:r>
+        <w:rPr>
+          <w:sz w:val="24"/>
+        </w:rPr>
+        <w:t>nazwa_firmy, telefon, email, cena, liczbaDni (jako liczbą dni wycieczki)</w:t>
+      </w:r>
+    </w:p>
+    <w:p>
+      <w:pPr>
+        <w:pStyle w:val="ListParagraph"/>
         <w:numPr>
           <w:ilvl w:val="1"/>
           <w:numId w:val="2"/>
@@ -2309,18 +1947,16 @@
           <w:sz w:val="24"/>
         </w:rPr>
       </w:pPr>
-      <w:proofErr w:type="spellStart"/>
       <w:r>
         <w:rPr>
           <w:sz w:val="24"/>
         </w:rPr>
         <w:t>wycieczkiOperatorowCzasTrwania</w:t>
       </w:r>
-      <w:proofErr w:type="spellEnd"/>
-    </w:p>
-    <w:p>
-      <w:pPr>
-        <w:pStyle w:val="Akapitzlist"/>
+    </w:p>
+    <w:p>
+      <w:pPr>
+        <w:pStyle w:val="ListParagraph"/>
         <w:ind w:left="1440"/>
         <w:rPr>
           <w:sz w:val="24"/>
@@ -2330,26 +1966,12 @@
         <w:rPr>
           <w:sz w:val="24"/>
         </w:rPr>
-        <w:t>Przyjmuje parametr @</w:t>
-      </w:r>
-      <w:proofErr w:type="spellStart"/>
-      <w:r>
-        <w:rPr>
-          <w:sz w:val="24"/>
-        </w:rPr>
-        <w:t>liczbaDni</w:t>
-      </w:r>
-      <w:proofErr w:type="spellEnd"/>
-      <w:r>
-        <w:rPr>
-          <w:sz w:val="24"/>
-        </w:rPr>
-        <w:t>, a zwraca tabelę z wycieczkami organizowanymi przez operatorów, których czas trwania wynosił więcej lub równo podaną liczbę dni.</w:t>
-      </w:r>
-    </w:p>
-    <w:p>
-      <w:pPr>
-        <w:pStyle w:val="Akapitzlist"/>
+        <w:t>Przyjmuje parametr @liczbaDni, a zwraca tabelę z wycieczkami organizowanymi przez operatorów, których czas trwania wynosił więcej lub równo podaną liczbę dni.</w:t>
+      </w:r>
+    </w:p>
+    <w:p>
+      <w:pPr>
+        <w:pStyle w:val="ListParagraph"/>
         <w:numPr>
           <w:ilvl w:val="1"/>
           <w:numId w:val="2"/>
@@ -2358,18 +1980,16 @@
           <w:sz w:val="24"/>
         </w:rPr>
       </w:pPr>
-      <w:proofErr w:type="spellStart"/>
       <w:r>
         <w:rPr>
           <w:sz w:val="24"/>
         </w:rPr>
         <w:t>przychodOperatora</w:t>
       </w:r>
-      <w:proofErr w:type="spellEnd"/>
-    </w:p>
-    <w:p>
-      <w:pPr>
-        <w:pStyle w:val="Akapitzlist"/>
+    </w:p>
+    <w:p>
+      <w:pPr>
+        <w:pStyle w:val="ListParagraph"/>
         <w:ind w:left="1440"/>
         <w:rPr>
           <w:sz w:val="24"/>
@@ -2384,7 +2004,7 @@
     </w:p>
     <w:p>
       <w:pPr>
-        <w:pStyle w:val="Akapitzlist"/>
+        <w:pStyle w:val="ListParagraph"/>
         <w:numPr>
           <w:ilvl w:val="1"/>
           <w:numId w:val="2"/>
@@ -2393,18 +2013,16 @@
           <w:sz w:val="24"/>
         </w:rPr>
       </w:pPr>
-      <w:proofErr w:type="spellStart"/>
       <w:r>
         <w:rPr>
           <w:sz w:val="24"/>
         </w:rPr>
         <w:t>liczbaSprzedanychWycieczekOperatora</w:t>
       </w:r>
-      <w:proofErr w:type="spellEnd"/>
-    </w:p>
-    <w:p>
-      <w:pPr>
-        <w:pStyle w:val="Akapitzlist"/>
+    </w:p>
+    <w:p>
+      <w:pPr>
+        <w:pStyle w:val="ListParagraph"/>
         <w:ind w:left="1440"/>
         <w:rPr>
           <w:sz w:val="24"/>
@@ -2443,7 +2061,7 @@
     </w:p>
     <w:p>
       <w:pPr>
-        <w:pStyle w:val="Akapitzlist"/>
+        <w:pStyle w:val="ListParagraph"/>
         <w:numPr>
           <w:ilvl w:val="1"/>
           <w:numId w:val="2"/>
@@ -2452,18 +2070,16 @@
           <w:sz w:val="24"/>
         </w:rPr>
       </w:pPr>
-      <w:proofErr w:type="spellStart"/>
       <w:r>
         <w:rPr>
           <w:sz w:val="24"/>
         </w:rPr>
         <w:t>liczbaKupionychWycieczekKlienta</w:t>
       </w:r>
-      <w:proofErr w:type="spellEnd"/>
-    </w:p>
-    <w:p>
-      <w:pPr>
-        <w:pStyle w:val="Akapitzlist"/>
+    </w:p>
+    <w:p>
+      <w:pPr>
+        <w:pStyle w:val="ListParagraph"/>
         <w:ind w:left="1440"/>
         <w:rPr>
           <w:sz w:val="24"/>
@@ -2520,23 +2136,23 @@
     </w:p>
     <w:p>
       <w:pPr>
-        <w:pStyle w:val="Akapitzlist"/>
-        <w:rPr>
-          <w:sz w:val="24"/>
-        </w:rPr>
-      </w:pPr>
-    </w:p>
-    <w:p>
-      <w:pPr>
-        <w:pStyle w:val="Akapitzlist"/>
-        <w:rPr>
-          <w:sz w:val="24"/>
-        </w:rPr>
-      </w:pPr>
-    </w:p>
-    <w:p>
-      <w:pPr>
-        <w:pStyle w:val="Akapitzlist"/>
+        <w:pStyle w:val="ListParagraph"/>
+        <w:rPr>
+          <w:sz w:val="24"/>
+        </w:rPr>
+      </w:pPr>
+    </w:p>
+    <w:p>
+      <w:pPr>
+        <w:pStyle w:val="ListParagraph"/>
+        <w:rPr>
+          <w:sz w:val="24"/>
+        </w:rPr>
+      </w:pPr>
+    </w:p>
+    <w:p>
+      <w:pPr>
+        <w:pStyle w:val="ListParagraph"/>
         <w:numPr>
           <w:ilvl w:val="0"/>
           <w:numId w:val="2"/>
@@ -2555,35 +2171,21 @@
     </w:p>
     <w:p>
       <w:pPr>
-        <w:pStyle w:val="Akapitzlist"/>
-        <w:rPr>
-          <w:sz w:val="24"/>
-        </w:rPr>
-      </w:pPr>
-      <w:r>
-        <w:rPr>
-          <w:sz w:val="24"/>
-        </w:rPr>
-        <w:t xml:space="preserve">Na potrzeby monitorowania bazy danych i wszystkich zmian wiążących się z głównymi tabelami, została stworzona tabela audytowa o nazwie – </w:t>
-      </w:r>
-      <w:proofErr w:type="spellStart"/>
-      <w:r>
-        <w:rPr>
-          <w:sz w:val="24"/>
-        </w:rPr>
-        <w:t>AuditTabele</w:t>
-      </w:r>
-      <w:proofErr w:type="spellEnd"/>
-      <w:r>
-        <w:rPr>
-          <w:sz w:val="24"/>
-        </w:rPr>
-        <w:t>, z polami:</w:t>
-      </w:r>
-    </w:p>
-    <w:p>
-      <w:pPr>
-        <w:pStyle w:val="Akapitzlist"/>
+        <w:pStyle w:val="ListParagraph"/>
+        <w:rPr>
+          <w:sz w:val="24"/>
+        </w:rPr>
+      </w:pPr>
+      <w:r>
+        <w:rPr>
+          <w:sz w:val="24"/>
+        </w:rPr>
+        <w:t>Na potrzeby monitorowania bazy danych i wszystkich zmian wiążących się z głównymi tabelami, została stworzona tabela audytowa o nazwie – AuditTabele, z polami:</w:t>
+      </w:r>
+    </w:p>
+    <w:p>
+      <w:pPr>
+        <w:pStyle w:val="ListParagraph"/>
         <w:numPr>
           <w:ilvl w:val="0"/>
           <w:numId w:val="17"/>
@@ -2592,14 +2194,12 @@
           <w:sz w:val="24"/>
         </w:rPr>
       </w:pPr>
-      <w:proofErr w:type="spellStart"/>
       <w:r>
         <w:rPr>
           <w:sz w:val="24"/>
         </w:rPr>
         <w:t>AuditID</w:t>
       </w:r>
-      <w:proofErr w:type="spellEnd"/>
       <w:r>
         <w:rPr>
           <w:sz w:val="24"/>
@@ -2609,7 +2209,7 @@
     </w:p>
     <w:p>
       <w:pPr>
-        <w:pStyle w:val="Akapitzlist"/>
+        <w:pStyle w:val="ListParagraph"/>
         <w:numPr>
           <w:ilvl w:val="0"/>
           <w:numId w:val="17"/>
@@ -2618,14 +2218,12 @@
           <w:sz w:val="24"/>
         </w:rPr>
       </w:pPr>
-      <w:proofErr w:type="spellStart"/>
       <w:r>
         <w:rPr>
           <w:sz w:val="24"/>
         </w:rPr>
         <w:t>TableName</w:t>
       </w:r>
-      <w:proofErr w:type="spellEnd"/>
       <w:r>
         <w:rPr>
           <w:sz w:val="24"/>
@@ -2635,7 +2233,7 @@
     </w:p>
     <w:p>
       <w:pPr>
-        <w:pStyle w:val="Akapitzlist"/>
+        <w:pStyle w:val="ListParagraph"/>
         <w:numPr>
           <w:ilvl w:val="0"/>
           <w:numId w:val="17"/>
@@ -2644,14 +2242,12 @@
           <w:sz w:val="24"/>
         </w:rPr>
       </w:pPr>
-      <w:proofErr w:type="spellStart"/>
       <w:r>
         <w:rPr>
           <w:sz w:val="24"/>
         </w:rPr>
         <w:t>ChangedID</w:t>
       </w:r>
-      <w:proofErr w:type="spellEnd"/>
       <w:r>
         <w:rPr>
           <w:sz w:val="24"/>
@@ -2661,7 +2257,7 @@
     </w:p>
     <w:p>
       <w:pPr>
-        <w:pStyle w:val="Akapitzlist"/>
+        <w:pStyle w:val="ListParagraph"/>
         <w:numPr>
           <w:ilvl w:val="0"/>
           <w:numId w:val="17"/>
@@ -2670,14 +2266,12 @@
           <w:sz w:val="24"/>
         </w:rPr>
       </w:pPr>
-      <w:proofErr w:type="spellStart"/>
       <w:r>
         <w:rPr>
           <w:sz w:val="24"/>
         </w:rPr>
         <w:t>EventType</w:t>
       </w:r>
-      <w:proofErr w:type="spellEnd"/>
       <w:r>
         <w:rPr>
           <w:sz w:val="24"/>
@@ -2687,7 +2281,7 @@
     </w:p>
     <w:p>
       <w:pPr>
-        <w:pStyle w:val="Akapitzlist"/>
+        <w:pStyle w:val="ListParagraph"/>
         <w:numPr>
           <w:ilvl w:val="0"/>
           <w:numId w:val="17"/>
@@ -2696,14 +2290,12 @@
           <w:sz w:val="24"/>
         </w:rPr>
       </w:pPr>
-      <w:proofErr w:type="spellStart"/>
       <w:r>
         <w:rPr>
           <w:sz w:val="24"/>
         </w:rPr>
         <w:t>LoginName</w:t>
       </w:r>
-      <w:proofErr w:type="spellEnd"/>
       <w:r>
         <w:rPr>
           <w:sz w:val="24"/>
@@ -2713,7 +2305,7 @@
     </w:p>
     <w:p>
       <w:pPr>
-        <w:pStyle w:val="Akapitzlist"/>
+        <w:pStyle w:val="ListParagraph"/>
         <w:numPr>
           <w:ilvl w:val="0"/>
           <w:numId w:val="17"/>
@@ -2722,14 +2314,12 @@
           <w:sz w:val="24"/>
         </w:rPr>
       </w:pPr>
-      <w:proofErr w:type="spellStart"/>
       <w:r>
         <w:rPr>
           <w:sz w:val="24"/>
         </w:rPr>
         <w:t>AuditDateTime</w:t>
       </w:r>
-      <w:proofErr w:type="spellEnd"/>
       <w:r>
         <w:rPr>
           <w:sz w:val="24"/>
@@ -2748,26 +2338,12 @@
         <w:rPr>
           <w:sz w:val="24"/>
         </w:rPr>
-        <w:t>Poprzez utworzenie na głównych tabelach wyzwalaczy (</w:t>
-      </w:r>
-      <w:proofErr w:type="spellStart"/>
-      <w:r>
-        <w:rPr>
-          <w:sz w:val="24"/>
-        </w:rPr>
-        <w:t>trigger</w:t>
-      </w:r>
-      <w:proofErr w:type="spellEnd"/>
-      <w:r>
-        <w:rPr>
-          <w:sz w:val="24"/>
-        </w:rPr>
-        <w:t>), zmiany dokonywane na rekordach tych tabel zostają wysyłane do tabeli audytowej, która przechowuje tą informację. Lista tabel dla których utworzono wyzwalacze:</w:t>
-      </w:r>
-    </w:p>
-    <w:p>
-      <w:pPr>
-        <w:pStyle w:val="Akapitzlist"/>
+        <w:t>Poprzez utworzenie na głównych tabelach wyzwalaczy (trigger), zmiany dokonywane na rekordach tych tabel zostają wysyłane do tabeli audytowej, która przechowuje tą informację. Lista tabel dla których utworzono wyzwalacze:</w:t>
+      </w:r>
+    </w:p>
+    <w:p>
+      <w:pPr>
+        <w:pStyle w:val="ListParagraph"/>
         <w:numPr>
           <w:ilvl w:val="0"/>
           <w:numId w:val="19"/>
@@ -2785,7 +2361,7 @@
     </w:p>
     <w:p>
       <w:pPr>
-        <w:pStyle w:val="Akapitzlist"/>
+        <w:pStyle w:val="ListParagraph"/>
         <w:numPr>
           <w:ilvl w:val="0"/>
           <w:numId w:val="19"/>
@@ -2803,7 +2379,7 @@
     </w:p>
     <w:p>
       <w:pPr>
-        <w:pStyle w:val="Akapitzlist"/>
+        <w:pStyle w:val="ListParagraph"/>
         <w:numPr>
           <w:ilvl w:val="0"/>
           <w:numId w:val="19"/>
@@ -2821,7 +2397,7 @@
     </w:p>
     <w:p>
       <w:pPr>
-        <w:pStyle w:val="Akapitzlist"/>
+        <w:pStyle w:val="ListParagraph"/>
         <w:numPr>
           <w:ilvl w:val="0"/>
           <w:numId w:val="19"/>
@@ -2839,7 +2415,7 @@
     </w:p>
     <w:p>
       <w:pPr>
-        <w:pStyle w:val="Akapitzlist"/>
+        <w:pStyle w:val="ListParagraph"/>
         <w:numPr>
           <w:ilvl w:val="0"/>
           <w:numId w:val="19"/>
@@ -2857,7 +2433,7 @@
     </w:p>
     <w:p>
       <w:pPr>
-        <w:pStyle w:val="Akapitzlist"/>
+        <w:pStyle w:val="ListParagraph"/>
         <w:numPr>
           <w:ilvl w:val="0"/>
           <w:numId w:val="19"/>
@@ -2884,7 +2460,148 @@
         <w:rPr>
           <w:sz w:val="24"/>
         </w:rPr>
-        <w:t>Zostały utworzone po 3 wyzwalacze na każdą tabelę, monitorujące różne rodzaje zmian i odkładające je do tabeli audytowej.</w:t>
+        <w:t xml:space="preserve">Zostały utworzone po 3 wyzwalacze na każdą tabelę, monitorujące różne rodzaje zmian i odkładające je do tabeli audytowej. </w:t>
+      </w:r>
+      <w:r>
+        <w:rPr>
+          <w:sz w:val="24"/>
+        </w:rPr>
+        <w:t>Rodzaje zmian jakie zostały obsłużone, to:</w:t>
+      </w:r>
+    </w:p>
+    <w:p>
+      <w:pPr>
+        <w:pStyle w:val="ListParagraph"/>
+        <w:numPr>
+          <w:ilvl w:val="0"/>
+          <w:numId w:val="20"/>
+        </w:numPr>
+        <w:rPr>
+          <w:sz w:val="24"/>
+        </w:rPr>
+      </w:pPr>
+      <w:r>
+        <w:rPr>
+          <w:sz w:val="24"/>
+        </w:rPr>
+        <w:t>INSERT – wstawienie rekordu.</w:t>
+      </w:r>
+    </w:p>
+    <w:p>
+      <w:pPr>
+        <w:pStyle w:val="ListParagraph"/>
+        <w:numPr>
+          <w:ilvl w:val="0"/>
+          <w:numId w:val="20"/>
+        </w:numPr>
+        <w:rPr>
+          <w:sz w:val="24"/>
+        </w:rPr>
+      </w:pPr>
+      <w:r>
+        <w:rPr>
+          <w:sz w:val="24"/>
+        </w:rPr>
+        <w:t>UPDATE – aktualizacja rekordu.</w:t>
+      </w:r>
+    </w:p>
+    <w:p>
+      <w:pPr>
+        <w:pStyle w:val="ListParagraph"/>
+        <w:numPr>
+          <w:ilvl w:val="0"/>
+          <w:numId w:val="20"/>
+        </w:numPr>
+        <w:rPr>
+          <w:sz w:val="24"/>
+        </w:rPr>
+      </w:pPr>
+      <w:r>
+        <w:rPr>
+          <w:sz w:val="24"/>
+        </w:rPr>
+        <w:t>DELETE</w:t>
+      </w:r>
+      <w:r>
+        <w:rPr>
+          <w:sz w:val="24"/>
+        </w:rPr>
+        <w:t>D</w:t>
+      </w:r>
+      <w:r>
+        <w:rPr>
+          <w:sz w:val="24"/>
+        </w:rPr>
+        <w:t xml:space="preserve"> – usunięcie rekordu.</w:t>
+      </w:r>
+    </w:p>
+    <w:p>
+      <w:pPr>
+        <w:pStyle w:val="ListParagraph"/>
+        <w:ind w:left="1428"/>
+        <w:rPr>
+          <w:sz w:val="24"/>
+        </w:rPr>
+      </w:pPr>
+    </w:p>
+    <w:p>
+      <w:pPr>
+        <w:pStyle w:val="ListParagraph"/>
+        <w:numPr>
+          <w:ilvl w:val="0"/>
+          <w:numId w:val="2"/>
+        </w:numPr>
+        <w:rPr>
+          <w:sz w:val="24"/>
+        </w:rPr>
+      </w:pPr>
+      <w:r>
+        <w:rPr>
+          <w:sz w:val="24"/>
+        </w:rPr>
+        <w:t xml:space="preserve"> Indeksy</w:t>
+      </w:r>
+    </w:p>
+    <w:p>
+      <w:pPr>
+        <w:pStyle w:val="ListParagraph"/>
+        <w:rPr>
+          <w:sz w:val="24"/>
+        </w:rPr>
+      </w:pPr>
+      <w:r>
+        <w:rPr>
+          <w:sz w:val="24"/>
+        </w:rPr>
+        <w:t>W celu optymalizacji zapytań do bazy danych zostały stworzone indeksy niezgrupowane. Natomiast indeksy zgrupowane zostały utworzone w momencie deklaracji kolumny klucza głównego ID dla każdej z tabel.</w:t>
+      </w:r>
+    </w:p>
+    <w:p>
+      <w:pPr>
+        <w:pStyle w:val="ListParagraph"/>
+        <w:rPr>
+          <w:sz w:val="24"/>
+        </w:rPr>
+      </w:pPr>
+    </w:p>
+    <w:p>
+      <w:pPr>
+        <w:pStyle w:val="ListParagraph"/>
+        <w:rPr>
+          <w:sz w:val="24"/>
+        </w:rPr>
+      </w:pPr>
+      <w:r>
+        <w:rPr>
+          <w:sz w:val="24"/>
+        </w:rPr>
+        <w:t>Poniżej zostały zawarte indeksy</w:t>
+      </w:r>
+      <w:r>
+        <w:rPr>
+          <w:sz w:val="24"/>
+        </w:rPr>
+        <w:t xml:space="preserve"> niezgrupowane</w:t>
       </w:r>
       <w:bookmarkStart w:id="0" w:name="_GoBack"/>
       <w:bookmarkEnd w:id="0"/>
@@ -2892,115 +2609,239 @@
         <w:rPr>
           <w:sz w:val="24"/>
         </w:rPr>
+        <w:t>, które zostały stw</w:t>
+      </w:r>
+      <w:r>
+        <w:rPr>
+          <w:sz w:val="24"/>
+        </w:rPr>
+        <w:t>o</w:t>
+      </w:r>
+      <w:r>
+        <w:rPr>
+          <w:sz w:val="24"/>
+        </w:rPr>
+        <w:t xml:space="preserve">rzone </w:t>
+      </w:r>
+      <w:r>
+        <w:rPr>
+          <w:sz w:val="24"/>
+        </w:rPr>
+        <w:t>w bazie danych biura podróży:</w:t>
+      </w:r>
+    </w:p>
+    <w:p>
+      <w:pPr>
+        <w:pStyle w:val="ListParagraph"/>
+        <w:numPr>
+          <w:ilvl w:val="0"/>
+          <w:numId w:val="21"/>
+        </w:numPr>
+        <w:rPr>
+          <w:sz w:val="24"/>
+        </w:rPr>
+      </w:pPr>
+      <w:r>
+        <w:rPr>
+          <w:sz w:val="24"/>
+        </w:rPr>
+        <w:t>IX_Klienci_imie_nazwisko – indeks został stworzony w tabeli Klienci na kolumnach imię i nazwisko, ponieważ użytkownik bazy danych w zapytaniach do tej tabeli będzie zazwyczaj posługiwał się imieniem i nazwiskiem w celu odnalezieniu konkretnego klienta.</w:t>
+      </w:r>
+    </w:p>
+    <w:p>
+      <w:pPr>
+        <w:pStyle w:val="ListParagraph"/>
+        <w:numPr>
+          <w:ilvl w:val="0"/>
+          <w:numId w:val="21"/>
+        </w:numPr>
+        <w:rPr>
+          <w:sz w:val="24"/>
+        </w:rPr>
+      </w:pPr>
+      <w:r>
+        <w:rPr>
+          <w:sz w:val="24"/>
+        </w:rPr>
+        <w:t xml:space="preserve">IX_Operatorzy_nazwa_firmy - </w:t>
+      </w:r>
+      <w:r>
+        <w:rPr>
+          <w:sz w:val="24"/>
+        </w:rPr>
+        <w:t xml:space="preserve">indeks został stworzony w tabeli </w:t>
+      </w:r>
+      <w:r>
+        <w:rPr>
+          <w:sz w:val="24"/>
+        </w:rPr>
+        <w:t>Operatorzy</w:t>
+      </w:r>
+      <w:r>
+        <w:rPr>
+          <w:sz w:val="24"/>
+        </w:rPr>
+        <w:t xml:space="preserve"> na</w:t>
+      </w:r>
+      <w:r>
+        <w:rPr>
+          <w:sz w:val="24"/>
+        </w:rPr>
+        <w:t xml:space="preserve"> kolumnie nazwy firmy</w:t>
+      </w:r>
+      <w:r>
+        <w:rPr>
+          <w:sz w:val="24"/>
+        </w:rPr>
+        <w:t xml:space="preserve">, ponieważ użytkownik bazy danych w zapytaniach do tej tabeli będzie </w:t>
+      </w:r>
+      <w:r>
+        <w:rPr>
+          <w:sz w:val="24"/>
+        </w:rPr>
+        <w:t>domyślnie poszukiwał Operatora za pomocą nazwy firmy.</w:t>
+      </w:r>
+    </w:p>
+    <w:p>
+      <w:pPr>
+        <w:pStyle w:val="ListParagraph"/>
+        <w:numPr>
+          <w:ilvl w:val="0"/>
+          <w:numId w:val="21"/>
+        </w:numPr>
+        <w:rPr>
+          <w:sz w:val="24"/>
+        </w:rPr>
+      </w:pPr>
+      <w:r>
+        <w:rPr>
+          <w:sz w:val="24"/>
+        </w:rPr>
+        <w:lastRenderedPageBreak/>
+        <w:t xml:space="preserve">IX_Wycieczki_data – indeks został stworzony w tabeli Wycieczki na kolumnie data tak, aby zapytania </w:t>
+      </w:r>
+      <w:r>
+        <w:rPr>
+          <w:sz w:val="24"/>
+        </w:rPr>
+        <w:t>kierowane do tabeli Wycieczki, gdzie w klauzuli WHERE wskazana jest data zostały zoptymalizowane.</w:t>
+      </w:r>
+    </w:p>
+    <w:p>
+      <w:pPr>
+        <w:pStyle w:val="ListParagraph"/>
+        <w:numPr>
+          <w:ilvl w:val="0"/>
+          <w:numId w:val="21"/>
+        </w:numPr>
+        <w:rPr>
+          <w:sz w:val="24"/>
+        </w:rPr>
+      </w:pPr>
+      <w:r>
+        <w:rPr>
+          <w:sz w:val="24"/>
+        </w:rPr>
+        <w:t xml:space="preserve">IX_Umowy_data - </w:t>
+      </w:r>
+      <w:r>
+        <w:rPr>
+          <w:sz w:val="24"/>
+        </w:rPr>
+        <w:t xml:space="preserve">indeks został stworzony w tabeli </w:t>
+      </w:r>
+      <w:r>
+        <w:rPr>
+          <w:sz w:val="24"/>
+        </w:rPr>
+        <w:t>Umowy</w:t>
+      </w:r>
+      <w:r>
+        <w:rPr>
+          <w:sz w:val="24"/>
+        </w:rPr>
+        <w:t xml:space="preserve"> na kolumnie data tak, aby zapytania kierowane do tabeli </w:t>
+      </w:r>
+      <w:r>
+        <w:rPr>
+          <w:sz w:val="24"/>
+        </w:rPr>
+        <w:t>Umowy</w:t>
+      </w:r>
+      <w:r>
+        <w:rPr>
+          <w:sz w:val="24"/>
+        </w:rPr>
+        <w:t>, gdzie w klauzuli WHERE wskazana jest data zostały zoptymalizowane.</w:t>
+      </w:r>
+    </w:p>
+    <w:p>
+      <w:pPr>
+        <w:pStyle w:val="ListParagraph"/>
+        <w:numPr>
+          <w:ilvl w:val="0"/>
+          <w:numId w:val="21"/>
+        </w:numPr>
+        <w:rPr>
+          <w:sz w:val="24"/>
+        </w:rPr>
+      </w:pPr>
+      <w:r>
+        <w:rPr>
+          <w:sz w:val="24"/>
+        </w:rPr>
+        <w:t>IX_</w:t>
+      </w:r>
+      <w:r>
+        <w:rPr>
+          <w:sz w:val="24"/>
+        </w:rPr>
+        <w:t>Platnosci</w:t>
+      </w:r>
+      <w:r>
+        <w:rPr>
+          <w:sz w:val="24"/>
+        </w:rPr>
+        <w:t xml:space="preserve">_data - indeks został stworzony w tabeli </w:t>
+      </w:r>
+      <w:r>
+        <w:rPr>
+          <w:sz w:val="24"/>
+        </w:rPr>
+        <w:t>Platnosci</w:t>
+      </w:r>
+      <w:r>
+        <w:rPr>
+          <w:sz w:val="24"/>
+        </w:rPr>
+        <w:t xml:space="preserve"> na kolumnie data tak, aby zapytania</w:t>
+      </w:r>
+      <w:r>
+        <w:rPr>
+          <w:sz w:val="24"/>
+        </w:rPr>
+        <w:t>, które mają na celu uzyskanie płatności z danego dnia były zoptymalizowane</w:t>
+      </w:r>
+      <w:r>
+        <w:rPr>
+          <w:sz w:val="24"/>
+        </w:rPr>
+        <w:t>.</w:t>
+      </w:r>
+    </w:p>
+    <w:p>
+      <w:pPr>
+        <w:pStyle w:val="ListParagraph"/>
+        <w:rPr>
+          <w:sz w:val="24"/>
+        </w:rPr>
+      </w:pPr>
+      <w:r>
+        <w:rPr>
+          <w:sz w:val="24"/>
+        </w:rPr>
         <w:t xml:space="preserve"> </w:t>
       </w:r>
-      <w:r>
-        <w:rPr>
-          <w:sz w:val="24"/>
-        </w:rPr>
-        <w:t>Rodzaje zmian jakie zostały obsłużone, to:</w:t>
-      </w:r>
-    </w:p>
-    <w:p>
-      <w:pPr>
-        <w:pStyle w:val="Akapitzlist"/>
-        <w:numPr>
-          <w:ilvl w:val="0"/>
-          <w:numId w:val="20"/>
-        </w:numPr>
-        <w:rPr>
-          <w:sz w:val="24"/>
-        </w:rPr>
-      </w:pPr>
-      <w:r>
-        <w:rPr>
-          <w:sz w:val="24"/>
-        </w:rPr>
-        <w:t>INSERT – wstawienie rekordu.</w:t>
-      </w:r>
-    </w:p>
-    <w:p>
-      <w:pPr>
-        <w:pStyle w:val="Akapitzlist"/>
-        <w:numPr>
-          <w:ilvl w:val="0"/>
-          <w:numId w:val="20"/>
-        </w:numPr>
-        <w:rPr>
-          <w:sz w:val="24"/>
-        </w:rPr>
-      </w:pPr>
-      <w:r>
-        <w:rPr>
-          <w:sz w:val="24"/>
-        </w:rPr>
-        <w:t>UPDATE – aktualizacja rekordu.</w:t>
-      </w:r>
-    </w:p>
-    <w:p>
-      <w:pPr>
-        <w:pStyle w:val="Akapitzlist"/>
-        <w:numPr>
-          <w:ilvl w:val="0"/>
-          <w:numId w:val="20"/>
-        </w:numPr>
-        <w:rPr>
-          <w:sz w:val="24"/>
-        </w:rPr>
-      </w:pPr>
-      <w:r>
-        <w:rPr>
-          <w:sz w:val="24"/>
-        </w:rPr>
-        <w:t>DELETE</w:t>
-      </w:r>
-      <w:r>
-        <w:rPr>
-          <w:sz w:val="24"/>
-        </w:rPr>
-        <w:t>D</w:t>
-      </w:r>
-      <w:r>
-        <w:rPr>
-          <w:sz w:val="24"/>
-        </w:rPr>
-        <w:t xml:space="preserve"> – usunięcie rekordu.</w:t>
-      </w:r>
-    </w:p>
-    <w:p>
-      <w:pPr>
-        <w:pStyle w:val="Akapitzlist"/>
-        <w:ind w:left="1428"/>
-        <w:rPr>
-          <w:sz w:val="24"/>
-        </w:rPr>
-      </w:pPr>
-    </w:p>
-    <w:p>
-      <w:pPr>
-        <w:pStyle w:val="Akapitzlist"/>
-        <w:numPr>
-          <w:ilvl w:val="0"/>
-          <w:numId w:val="2"/>
-        </w:numPr>
-        <w:rPr>
-          <w:sz w:val="24"/>
-        </w:rPr>
-      </w:pPr>
-      <w:r>
-        <w:rPr>
-          <w:sz w:val="24"/>
-        </w:rPr>
-        <w:t xml:space="preserve"> Indeksy</w:t>
-      </w:r>
-    </w:p>
-    <w:p>
-      <w:pPr>
-        <w:ind w:left="720"/>
-        <w:rPr>
-          <w:sz w:val="24"/>
-        </w:rPr>
-      </w:pPr>
     </w:p>
     <w:p>
       <w:pPr>
@@ -3021,7 +2862,7 @@
 </file>
 
 <file path=word/endnotes.xml><?xml version="1.0" encoding="utf-8"?>
-<w:endnotes xmlns:wpc="http://schemas.microsoft.com/office/word/2010/wordprocessingCanvas" xmlns:cx="http://schemas.microsoft.com/office/drawing/2014/chartex" xmlns:mc="http://schemas.openxmlformats.org/markup-compatibility/2006" xmlns:o="urn:schemas-microsoft-com:office:office" xmlns:r="http://schemas.openxmlformats.org/officeDocument/2006/relationships" xmlns:m="http://schemas.openxmlformats.org/officeDocument/2006/math" xmlns:v="urn:schemas-microsoft-com:vml" xmlns:wp14="http://schemas.microsoft.com/office/word/2010/wordprocessingDrawing" xmlns:wp="http://schemas.openxmlformats.org/drawingml/2006/wordprocessingDrawing" xmlns:w10="urn:schemas-microsoft-com:office:word" xmlns:w="http://schemas.openxmlformats.org/wordprocessingml/2006/main" xmlns:w14="http://schemas.microsoft.com/office/word/2010/wordml" xmlns:w15="http://schemas.microsoft.com/office/word/2012/wordml" xmlns:w16se="http://schemas.microsoft.com/office/word/2015/wordml/symex" xmlns:wpg="http://schemas.microsoft.com/office/word/2010/wordprocessingGroup" xmlns:wpi="http://schemas.microsoft.com/office/word/2010/wordprocessingInk" xmlns:wne="http://schemas.microsoft.com/office/word/2006/wordml" xmlns:wps="http://schemas.microsoft.com/office/word/2010/wordprocessingShape" mc:Ignorable="w14 w15 w16se wp14">
+<w:endnotes xmlns:wpc="http://schemas.microsoft.com/office/word/2010/wordprocessingCanvas" xmlns:cx="http://schemas.microsoft.com/office/drawing/2014/chartex" xmlns:cx1="http://schemas.microsoft.com/office/drawing/2015/9/8/chartex" xmlns:cx2="http://schemas.microsoft.com/office/drawing/2015/10/21/chartex" xmlns:cx3="http://schemas.microsoft.com/office/drawing/2016/5/9/chartex" xmlns:cx4="http://schemas.microsoft.com/office/drawing/2016/5/10/chartex" xmlns:cx5="http://schemas.microsoft.com/office/drawing/2016/5/11/chartex" xmlns:cx6="http://schemas.microsoft.com/office/drawing/2016/5/12/chartex" xmlns:cx7="http://schemas.microsoft.com/office/drawing/2016/5/13/chartex" xmlns:cx8="http://schemas.microsoft.com/office/drawing/2016/5/14/chartex" xmlns:mc="http://schemas.openxmlformats.org/markup-compatibility/2006" xmlns:aink="http://schemas.microsoft.com/office/drawing/2016/ink" xmlns:am3d="http://schemas.microsoft.com/office/drawing/2017/model3d" xmlns:o="urn:schemas-microsoft-com:office:office" xmlns:r="http://schemas.openxmlformats.org/officeDocument/2006/relationships" xmlns:m="http://schemas.openxmlformats.org/officeDocument/2006/math" xmlns:v="urn:schemas-microsoft-com:vml" xmlns:wp14="http://schemas.microsoft.com/office/word/2010/wordprocessingDrawing" xmlns:wp="http://schemas.openxmlformats.org/drawingml/2006/wordprocessingDrawing" xmlns:w10="urn:schemas-microsoft-com:office:word" xmlns:w="http://schemas.openxmlformats.org/wordprocessingml/2006/main" xmlns:w14="http://schemas.microsoft.com/office/word/2010/wordml" xmlns:w15="http://schemas.microsoft.com/office/word/2012/wordml" xmlns:w16cid="http://schemas.microsoft.com/office/word/2016/wordml/cid" xmlns:w16se="http://schemas.microsoft.com/office/word/2015/wordml/symex" xmlns:wpg="http://schemas.microsoft.com/office/word/2010/wordprocessingGroup" xmlns:wpi="http://schemas.microsoft.com/office/word/2010/wordprocessingInk" xmlns:wne="http://schemas.microsoft.com/office/word/2006/wordml" xmlns:wps="http://schemas.microsoft.com/office/word/2010/wordprocessingShape" mc:Ignorable="w14 w15 w16se w16cid wp14">
   <w:endnote w:type="separator" w:id="-1">
     <w:p>
       <w:pPr>
@@ -3046,7 +2887,7 @@
 </file>
 
 <file path=word/footnotes.xml><?xml version="1.0" encoding="utf-8"?>
-<w:footnotes xmlns:wpc="http://schemas.microsoft.com/office/word/2010/wordprocessingCanvas" xmlns:cx="http://schemas.microsoft.com/office/drawing/2014/chartex" xmlns:mc="http://schemas.openxmlformats.org/markup-compatibility/2006" xmlns:o="urn:schemas-microsoft-com:office:office" xmlns:r="http://schemas.openxmlformats.org/officeDocument/2006/relationships" xmlns:m="http://schemas.openxmlformats.org/officeDocument/2006/math" xmlns:v="urn:schemas-microsoft-com:vml" xmlns:wp14="http://schemas.microsoft.com/office/word/2010/wordprocessingDrawing" xmlns:wp="http://schemas.openxmlformats.org/drawingml/2006/wordprocessingDrawing" xmlns:w10="urn:schemas-microsoft-com:office:word" xmlns:w="http://schemas.openxmlformats.org/wordprocessingml/2006/main" xmlns:w14="http://schemas.microsoft.com/office/word/2010/wordml" xmlns:w15="http://schemas.microsoft.com/office/word/2012/wordml" xmlns:w16se="http://schemas.microsoft.com/office/word/2015/wordml/symex" xmlns:wpg="http://schemas.microsoft.com/office/word/2010/wordprocessingGroup" xmlns:wpi="http://schemas.microsoft.com/office/word/2010/wordprocessingInk" xmlns:wne="http://schemas.microsoft.com/office/word/2006/wordml" xmlns:wps="http://schemas.microsoft.com/office/word/2010/wordprocessingShape" mc:Ignorable="w14 w15 w16se wp14">
+<w:footnotes xmlns:wpc="http://schemas.microsoft.com/office/word/2010/wordprocessingCanvas" xmlns:cx="http://schemas.microsoft.com/office/drawing/2014/chartex" xmlns:cx1="http://schemas.microsoft.com/office/drawing/2015/9/8/chartex" xmlns:cx2="http://schemas.microsoft.com/office/drawing/2015/10/21/chartex" xmlns:cx3="http://schemas.microsoft.com/office/drawing/2016/5/9/chartex" xmlns:cx4="http://schemas.microsoft.com/office/drawing/2016/5/10/chartex" xmlns:cx5="http://schemas.microsoft.com/office/drawing/2016/5/11/chartex" xmlns:cx6="http://schemas.microsoft.com/office/drawing/2016/5/12/chartex" xmlns:cx7="http://schemas.microsoft.com/office/drawing/2016/5/13/chartex" xmlns:cx8="http://schemas.microsoft.com/office/drawing/2016/5/14/chartex" xmlns:mc="http://schemas.openxmlformats.org/markup-compatibility/2006" xmlns:aink="http://schemas.microsoft.com/office/drawing/2016/ink" xmlns:am3d="http://schemas.microsoft.com/office/drawing/2017/model3d" xmlns:o="urn:schemas-microsoft-com:office:office" xmlns:r="http://schemas.openxmlformats.org/officeDocument/2006/relationships" xmlns:m="http://schemas.openxmlformats.org/officeDocument/2006/math" xmlns:v="urn:schemas-microsoft-com:vml" xmlns:wp14="http://schemas.microsoft.com/office/word/2010/wordprocessingDrawing" xmlns:wp="http://schemas.openxmlformats.org/drawingml/2006/wordprocessingDrawing" xmlns:w10="urn:schemas-microsoft-com:office:word" xmlns:w="http://schemas.openxmlformats.org/wordprocessingml/2006/main" xmlns:w14="http://schemas.microsoft.com/office/word/2010/wordml" xmlns:w15="http://schemas.microsoft.com/office/word/2012/wordml" xmlns:w16cid="http://schemas.microsoft.com/office/word/2016/wordml/cid" xmlns:w16se="http://schemas.microsoft.com/office/word/2015/wordml/symex" xmlns:wpg="http://schemas.microsoft.com/office/word/2010/wordprocessingGroup" xmlns:wpi="http://schemas.microsoft.com/office/word/2010/wordprocessingInk" xmlns:wne="http://schemas.microsoft.com/office/word/2006/wordml" xmlns:wps="http://schemas.microsoft.com/office/word/2010/wordprocessingShape" mc:Ignorable="w14 w15 w16se w16cid wp14">
   <w:footnote w:type="separator" w:id="-1">
     <w:p>
       <w:pPr>
@@ -3071,10 +2912,10 @@
 </file>
 
 <file path=word/header1.xml><?xml version="1.0" encoding="utf-8"?>
-<w:hdr xmlns:wpc="http://schemas.microsoft.com/office/word/2010/wordprocessingCanvas" xmlns:cx="http://schemas.microsoft.com/office/drawing/2014/chartex" xmlns:mc="http://schemas.openxmlformats.org/markup-compatibility/2006" xmlns:o="urn:schemas-microsoft-com:office:office" xmlns:r="http://schemas.openxmlformats.org/officeDocument/2006/relationships" xmlns:m="http://schemas.openxmlformats.org/officeDocument/2006/math" xmlns:v="urn:schemas-microsoft-com:vml" xmlns:wp14="http://schemas.microsoft.com/office/word/2010/wordprocessingDrawing" xmlns:wp="http://schemas.openxmlformats.org/drawingml/2006/wordprocessingDrawing" xmlns:w10="urn:schemas-microsoft-com:office:word" xmlns:w="http://schemas.openxmlformats.org/wordprocessingml/2006/main" xmlns:w14="http://schemas.microsoft.com/office/word/2010/wordml" xmlns:w15="http://schemas.microsoft.com/office/word/2012/wordml" xmlns:w16se="http://schemas.microsoft.com/office/word/2015/wordml/symex" xmlns:wpg="http://schemas.microsoft.com/office/word/2010/wordprocessingGroup" xmlns:wpi="http://schemas.microsoft.com/office/word/2010/wordprocessingInk" xmlns:wne="http://schemas.microsoft.com/office/word/2006/wordml" xmlns:wps="http://schemas.microsoft.com/office/word/2010/wordprocessingShape" mc:Ignorable="w14 w15 w16se wp14">
+<w:hdr xmlns:wpc="http://schemas.microsoft.com/office/word/2010/wordprocessingCanvas" xmlns:cx="http://schemas.microsoft.com/office/drawing/2014/chartex" xmlns:cx1="http://schemas.microsoft.com/office/drawing/2015/9/8/chartex" xmlns:cx2="http://schemas.microsoft.com/office/drawing/2015/10/21/chartex" xmlns:cx3="http://schemas.microsoft.com/office/drawing/2016/5/9/chartex" xmlns:cx4="http://schemas.microsoft.com/office/drawing/2016/5/10/chartex" xmlns:cx5="http://schemas.microsoft.com/office/drawing/2016/5/11/chartex" xmlns:cx6="http://schemas.microsoft.com/office/drawing/2016/5/12/chartex" xmlns:cx7="http://schemas.microsoft.com/office/drawing/2016/5/13/chartex" xmlns:cx8="http://schemas.microsoft.com/office/drawing/2016/5/14/chartex" xmlns:mc="http://schemas.openxmlformats.org/markup-compatibility/2006" xmlns:aink="http://schemas.microsoft.com/office/drawing/2016/ink" xmlns:am3d="http://schemas.microsoft.com/office/drawing/2017/model3d" xmlns:o="urn:schemas-microsoft-com:office:office" xmlns:r="http://schemas.openxmlformats.org/officeDocument/2006/relationships" xmlns:m="http://schemas.openxmlformats.org/officeDocument/2006/math" xmlns:v="urn:schemas-microsoft-com:vml" xmlns:wp14="http://schemas.microsoft.com/office/word/2010/wordprocessingDrawing" xmlns:wp="http://schemas.openxmlformats.org/drawingml/2006/wordprocessingDrawing" xmlns:w10="urn:schemas-microsoft-com:office:word" xmlns:w="http://schemas.openxmlformats.org/wordprocessingml/2006/main" xmlns:w14="http://schemas.microsoft.com/office/word/2010/wordml" xmlns:w15="http://schemas.microsoft.com/office/word/2012/wordml" xmlns:w16cid="http://schemas.microsoft.com/office/word/2016/wordml/cid" xmlns:w16se="http://schemas.microsoft.com/office/word/2015/wordml/symex" xmlns:wpg="http://schemas.microsoft.com/office/word/2010/wordprocessingGroup" xmlns:wpi="http://schemas.microsoft.com/office/word/2010/wordprocessingInk" xmlns:wne="http://schemas.microsoft.com/office/word/2006/wordml" xmlns:wps="http://schemas.microsoft.com/office/word/2010/wordprocessingShape" mc:Ignorable="w14 w15 w16se w16cid wp14">
   <w:p>
     <w:pPr>
-      <w:pStyle w:val="Nagwek"/>
+      <w:pStyle w:val="Header"/>
       <w:jc w:val="right"/>
     </w:pPr>
     <w:sdt>
@@ -3088,6 +2929,7 @@
         <w:dataBinding w:prefixMappings="xmlns:ns0='http://purl.org/dc/elements/1.1/' xmlns:ns1='http://schemas.openxmlformats.org/package/2006/metadata/core-properties' " w:xpath="/ns1:coreProperties[1]/ns0:title[1]" w:storeItemID="{6C3C8BC8-F283-45AE-878A-BAB7291924A1}"/>
         <w:text/>
       </w:sdtPr>
+      <w:sdtEndPr/>
       <w:sdtContent>
         <w:r>
           <w:t>Baza danych Biura Podróży</w:t>
@@ -3108,6 +2950,7 @@
         <w:dataBinding w:prefixMappings="xmlns:ns0='http://purl.org/dc/elements/1.1/' xmlns:ns1='http://schemas.openxmlformats.org/package/2006/metadata/core-properties' " w:xpath="/ns1:coreProperties[1]/ns0:creator[1]" w:storeItemID="{6C3C8BC8-F283-45AE-878A-BAB7291924A1}"/>
         <w:text/>
       </w:sdtPr>
+      <w:sdtEndPr/>
       <w:sdtContent>
         <w:r>
           <w:t>22.05.2019</w:t>
@@ -3117,14 +2960,14 @@
   </w:p>
   <w:p>
     <w:pPr>
-      <w:pStyle w:val="Nagwek"/>
+      <w:pStyle w:val="Header"/>
     </w:pPr>
   </w:p>
 </w:hdr>
 </file>
 
 <file path=word/numbering.xml><?xml version="1.0" encoding="utf-8"?>
-<w:numbering xmlns:wpc="http://schemas.microsoft.com/office/word/2010/wordprocessingCanvas" xmlns:cx="http://schemas.microsoft.com/office/drawing/2014/chartex" xmlns:mc="http://schemas.openxmlformats.org/markup-compatibility/2006" xmlns:o="urn:schemas-microsoft-com:office:office" xmlns:r="http://schemas.openxmlformats.org/officeDocument/2006/relationships" xmlns:m="http://schemas.openxmlformats.org/officeDocument/2006/math" xmlns:v="urn:schemas-microsoft-com:vml" xmlns:wp14="http://schemas.microsoft.com/office/word/2010/wordprocessingDrawing" xmlns:wp="http://schemas.openxmlformats.org/drawingml/2006/wordprocessingDrawing" xmlns:w10="urn:schemas-microsoft-com:office:word" xmlns:w="http://schemas.openxmlformats.org/wordprocessingml/2006/main" xmlns:w14="http://schemas.microsoft.com/office/word/2010/wordml" xmlns:w15="http://schemas.microsoft.com/office/word/2012/wordml" xmlns:w16se="http://schemas.microsoft.com/office/word/2015/wordml/symex" xmlns:wpg="http://schemas.microsoft.com/office/word/2010/wordprocessingGroup" xmlns:wpi="http://schemas.microsoft.com/office/word/2010/wordprocessingInk" xmlns:wne="http://schemas.microsoft.com/office/word/2006/wordml" xmlns:wps="http://schemas.microsoft.com/office/word/2010/wordprocessingShape" mc:Ignorable="w14 w15 w16se wp14">
+<w:numbering xmlns:wpc="http://schemas.microsoft.com/office/word/2010/wordprocessingCanvas" xmlns:cx="http://schemas.microsoft.com/office/drawing/2014/chartex" xmlns:cx1="http://schemas.microsoft.com/office/drawing/2015/9/8/chartex" xmlns:cx2="http://schemas.microsoft.com/office/drawing/2015/10/21/chartex" xmlns:cx3="http://schemas.microsoft.com/office/drawing/2016/5/9/chartex" xmlns:cx4="http://schemas.microsoft.com/office/drawing/2016/5/10/chartex" xmlns:cx5="http://schemas.microsoft.com/office/drawing/2016/5/11/chartex" xmlns:cx6="http://schemas.microsoft.com/office/drawing/2016/5/12/chartex" xmlns:cx7="http://schemas.microsoft.com/office/drawing/2016/5/13/chartex" xmlns:cx8="http://schemas.microsoft.com/office/drawing/2016/5/14/chartex" xmlns:mc="http://schemas.openxmlformats.org/markup-compatibility/2006" xmlns:aink="http://schemas.microsoft.com/office/drawing/2016/ink" xmlns:am3d="http://schemas.microsoft.com/office/drawing/2017/model3d" xmlns:o="urn:schemas-microsoft-com:office:office" xmlns:r="http://schemas.openxmlformats.org/officeDocument/2006/relationships" xmlns:m="http://schemas.openxmlformats.org/officeDocument/2006/math" xmlns:v="urn:schemas-microsoft-com:vml" xmlns:wp14="http://schemas.microsoft.com/office/word/2010/wordprocessingDrawing" xmlns:wp="http://schemas.openxmlformats.org/drawingml/2006/wordprocessingDrawing" xmlns:w10="urn:schemas-microsoft-com:office:word" xmlns:w="http://schemas.openxmlformats.org/wordprocessingml/2006/main" xmlns:w14="http://schemas.microsoft.com/office/word/2010/wordml" xmlns:w15="http://schemas.microsoft.com/office/word/2012/wordml" xmlns:w16cid="http://schemas.microsoft.com/office/word/2016/wordml/cid" xmlns:w16se="http://schemas.microsoft.com/office/word/2015/wordml/symex" xmlns:wpg="http://schemas.microsoft.com/office/word/2010/wordprocessingGroup" xmlns:wpi="http://schemas.microsoft.com/office/word/2010/wordprocessingInk" xmlns:wne="http://schemas.microsoft.com/office/word/2006/wordml" xmlns:wps="http://schemas.microsoft.com/office/word/2010/wordprocessingShape" mc:Ignorable="w14 w15 w16se w16cid wp14">
   <w:abstractNum w:abstractNumId="0" w15:restartNumberingAfterBreak="0">
     <w:nsid w:val="08137D56"/>
     <w:multiLevelType w:val="hybridMultilevel"/>
@@ -4713,6 +4556,119 @@
     </w:lvl>
   </w:abstractNum>
   <w:abstractNum w:abstractNumId="15" w15:restartNumberingAfterBreak="0">
+    <w:nsid w:val="4F7742C6"/>
+    <w:multiLevelType w:val="hybridMultilevel"/>
+    <w:tmpl w:val="CBC278FE"/>
+    <w:lvl w:ilvl="0" w:tplc="04150001">
+      <w:start w:val="1"/>
+      <w:numFmt w:val="bullet"/>
+      <w:lvlText w:val=""/>
+      <w:lvlJc w:val="left"/>
+      <w:pPr>
+        <w:ind w:left="1440" w:hanging="360"/>
+      </w:pPr>
+      <w:rPr>
+        <w:rFonts w:ascii="Symbol" w:hAnsi="Symbol" w:hint="default"/>
+      </w:rPr>
+    </w:lvl>
+    <w:lvl w:ilvl="1" w:tplc="04150003" w:tentative="1">
+      <w:start w:val="1"/>
+      <w:numFmt w:val="bullet"/>
+      <w:lvlText w:val="o"/>
+      <w:lvlJc w:val="left"/>
+      <w:pPr>
+        <w:ind w:left="2160" w:hanging="360"/>
+      </w:pPr>
+      <w:rPr>
+        <w:rFonts w:ascii="Courier New" w:hAnsi="Courier New" w:cs="Courier New" w:hint="default"/>
+      </w:rPr>
+    </w:lvl>
+    <w:lvl w:ilvl="2" w:tplc="04150005" w:tentative="1">
+      <w:start w:val="1"/>
+      <w:numFmt w:val="bullet"/>
+      <w:lvlText w:val=""/>
+      <w:lvlJc w:val="left"/>
+      <w:pPr>
+        <w:ind w:left="2880" w:hanging="360"/>
+      </w:pPr>
+      <w:rPr>
+        <w:rFonts w:ascii="Wingdings" w:hAnsi="Wingdings" w:hint="default"/>
+      </w:rPr>
+    </w:lvl>
+    <w:lvl w:ilvl="3" w:tplc="04150001" w:tentative="1">
+      <w:start w:val="1"/>
+      <w:numFmt w:val="bullet"/>
+      <w:lvlText w:val=""/>
+      <w:lvlJc w:val="left"/>
+      <w:pPr>
+        <w:ind w:left="3600" w:hanging="360"/>
+      </w:pPr>
+      <w:rPr>
+        <w:rFonts w:ascii="Symbol" w:hAnsi="Symbol" w:hint="default"/>
+      </w:rPr>
+    </w:lvl>
+    <w:lvl w:ilvl="4" w:tplc="04150003" w:tentative="1">
+      <w:start w:val="1"/>
+      <w:numFmt w:val="bullet"/>
+      <w:lvlText w:val="o"/>
+      <w:lvlJc w:val="left"/>
+      <w:pPr>
+        <w:ind w:left="4320" w:hanging="360"/>
+      </w:pPr>
+      <w:rPr>
+        <w:rFonts w:ascii="Courier New" w:hAnsi="Courier New" w:cs="Courier New" w:hint="default"/>
+      </w:rPr>
+    </w:lvl>
+    <w:lvl w:ilvl="5" w:tplc="04150005" w:tentative="1">
+      <w:start w:val="1"/>
+      <w:numFmt w:val="bullet"/>
+      <w:lvlText w:val=""/>
+      <w:lvlJc w:val="left"/>
+      <w:pPr>
+        <w:ind w:left="5040" w:hanging="360"/>
+      </w:pPr>
+      <w:rPr>
+        <w:rFonts w:ascii="Wingdings" w:hAnsi="Wingdings" w:hint="default"/>
+      </w:rPr>
+    </w:lvl>
+    <w:lvl w:ilvl="6" w:tplc="04150001" w:tentative="1">
+      <w:start w:val="1"/>
+      <w:numFmt w:val="bullet"/>
+      <w:lvlText w:val=""/>
+      <w:lvlJc w:val="left"/>
+      <w:pPr>
+        <w:ind w:left="5760" w:hanging="360"/>
+      </w:pPr>
+      <w:rPr>
+        <w:rFonts w:ascii="Symbol" w:hAnsi="Symbol" w:hint="default"/>
+      </w:rPr>
+    </w:lvl>
+    <w:lvl w:ilvl="7" w:tplc="04150003" w:tentative="1">
+      <w:start w:val="1"/>
+      <w:numFmt w:val="bullet"/>
+      <w:lvlText w:val="o"/>
+      <w:lvlJc w:val="left"/>
+      <w:pPr>
+        <w:ind w:left="6480" w:hanging="360"/>
+      </w:pPr>
+      <w:rPr>
+        <w:rFonts w:ascii="Courier New" w:hAnsi="Courier New" w:cs="Courier New" w:hint="default"/>
+      </w:rPr>
+    </w:lvl>
+    <w:lvl w:ilvl="8" w:tplc="04150005" w:tentative="1">
+      <w:start w:val="1"/>
+      <w:numFmt w:val="bullet"/>
+      <w:lvlText w:val=""/>
+      <w:lvlJc w:val="left"/>
+      <w:pPr>
+        <w:ind w:left="7200" w:hanging="360"/>
+      </w:pPr>
+      <w:rPr>
+        <w:rFonts w:ascii="Wingdings" w:hAnsi="Wingdings" w:hint="default"/>
+      </w:rPr>
+    </w:lvl>
+  </w:abstractNum>
+  <w:abstractNum w:abstractNumId="16" w15:restartNumberingAfterBreak="0">
     <w:nsid w:val="633372E7"/>
     <w:multiLevelType w:val="hybridMultilevel"/>
     <w:tmpl w:val="ACA26C8E"/>
@@ -4825,7 +4781,7 @@
       </w:rPr>
     </w:lvl>
   </w:abstractNum>
-  <w:abstractNum w:abstractNumId="16" w15:restartNumberingAfterBreak="0">
+  <w:abstractNum w:abstractNumId="17" w15:restartNumberingAfterBreak="0">
     <w:nsid w:val="684C05C1"/>
     <w:multiLevelType w:val="hybridMultilevel"/>
     <w:tmpl w:val="7E0876B6"/>
@@ -4911,7 +4867,7 @@
       </w:pPr>
     </w:lvl>
   </w:abstractNum>
-  <w:abstractNum w:abstractNumId="17" w15:restartNumberingAfterBreak="0">
+  <w:abstractNum w:abstractNumId="18" w15:restartNumberingAfterBreak="0">
     <w:nsid w:val="6CFB1916"/>
     <w:multiLevelType w:val="hybridMultilevel"/>
     <w:tmpl w:val="47C82274"/>
@@ -5024,7 +4980,7 @@
       </w:rPr>
     </w:lvl>
   </w:abstractNum>
-  <w:abstractNum w:abstractNumId="18" w15:restartNumberingAfterBreak="0">
+  <w:abstractNum w:abstractNumId="19" w15:restartNumberingAfterBreak="0">
     <w:nsid w:val="754E0674"/>
     <w:multiLevelType w:val="hybridMultilevel"/>
     <w:tmpl w:val="9732EDFC"/>
@@ -5110,7 +5066,7 @@
       </w:pPr>
     </w:lvl>
   </w:abstractNum>
-  <w:abstractNum w:abstractNumId="19" w15:restartNumberingAfterBreak="0">
+  <w:abstractNum w:abstractNumId="20" w15:restartNumberingAfterBreak="0">
     <w:nsid w:val="792F4217"/>
     <w:multiLevelType w:val="hybridMultilevel"/>
     <w:tmpl w:val="4C12DF4C"/>
@@ -5227,7 +5183,7 @@
     <w:abstractNumId w:val="13"/>
   </w:num>
   <w:num w:numId="2">
-    <w:abstractNumId w:val="16"/>
+    <w:abstractNumId w:val="17"/>
   </w:num>
   <w:num w:numId="3">
     <w:abstractNumId w:val="2"/>
@@ -5245,7 +5201,7 @@
     <w:abstractNumId w:val="7"/>
   </w:num>
   <w:num w:numId="8">
-    <w:abstractNumId w:val="18"/>
+    <w:abstractNumId w:val="19"/>
   </w:num>
   <w:num w:numId="9">
     <w:abstractNumId w:val="12"/>
@@ -5254,7 +5210,7 @@
     <w:abstractNumId w:val="0"/>
   </w:num>
   <w:num w:numId="11">
-    <w:abstractNumId w:val="17"/>
+    <w:abstractNumId w:val="18"/>
   </w:num>
   <w:num w:numId="12">
     <w:abstractNumId w:val="14"/>
@@ -5269,10 +5225,10 @@
     <w:abstractNumId w:val="10"/>
   </w:num>
   <w:num w:numId="16">
-    <w:abstractNumId w:val="15"/>
+    <w:abstractNumId w:val="16"/>
   </w:num>
   <w:num w:numId="17">
-    <w:abstractNumId w:val="19"/>
+    <w:abstractNumId w:val="20"/>
   </w:num>
   <w:num w:numId="18">
     <w:abstractNumId w:val="3"/>
@@ -5283,11 +5239,14 @@
   <w:num w:numId="20">
     <w:abstractNumId w:val="6"/>
   </w:num>
+  <w:num w:numId="21">
+    <w:abstractNumId w:val="15"/>
+  </w:num>
 </w:numbering>
 </file>
 
 <file path=word/styles.xml><?xml version="1.0" encoding="utf-8"?>
-<w:styles xmlns:mc="http://schemas.openxmlformats.org/markup-compatibility/2006" xmlns:r="http://schemas.openxmlformats.org/officeDocument/2006/relationships" xmlns:w="http://schemas.openxmlformats.org/wordprocessingml/2006/main" xmlns:w14="http://schemas.microsoft.com/office/word/2010/wordml" xmlns:w15="http://schemas.microsoft.com/office/word/2012/wordml" xmlns:w16se="http://schemas.microsoft.com/office/word/2015/wordml/symex" mc:Ignorable="w14 w15 w16se">
+<w:styles xmlns:mc="http://schemas.openxmlformats.org/markup-compatibility/2006" xmlns:r="http://schemas.openxmlformats.org/officeDocument/2006/relationships" xmlns:w="http://schemas.openxmlformats.org/wordprocessingml/2006/main" xmlns:w14="http://schemas.microsoft.com/office/word/2010/wordml" xmlns:w15="http://schemas.microsoft.com/office/word/2012/wordml" xmlns:w16cid="http://schemas.microsoft.com/office/word/2016/wordml/cid" xmlns:w16se="http://schemas.microsoft.com/office/word/2015/wordml/symex" mc:Ignorable="w14 w15 w16se w16cid">
   <w:docDefaults>
     <w:rPrDefault>
       <w:rPr>
@@ -5303,7 +5262,7 @@
       </w:pPr>
     </w:pPrDefault>
   </w:docDefaults>
-  <w:latentStyles w:defLockedState="0" w:defUIPriority="99" w:defSemiHidden="0" w:defUnhideWhenUsed="0" w:defQFormat="0" w:count="371">
+  <w:latentStyles w:defLockedState="0" w:defUIPriority="99" w:defSemiHidden="0" w:defUnhideWhenUsed="0" w:defQFormat="0" w:count="376">
     <w:lsdException w:name="Normal" w:uiPriority="0" w:qFormat="1"/>
     <w:lsdException w:name="heading 1" w:uiPriority="9" w:qFormat="1"/>
     <w:lsdException w:name="heading 2" w:semiHidden="1" w:uiPriority="9" w:unhideWhenUsed="1" w:qFormat="1"/>
@@ -5409,7 +5368,6 @@
     <w:lsdException w:name="HTML Sample" w:semiHidden="1" w:unhideWhenUsed="1"/>
     <w:lsdException w:name="HTML Typewriter" w:semiHidden="1" w:unhideWhenUsed="1"/>
     <w:lsdException w:name="HTML Variable" w:semiHidden="1" w:unhideWhenUsed="1"/>
-    <w:lsdException w:name="Normal Table" w:semiHidden="1" w:unhideWhenUsed="1"/>
     <w:lsdException w:name="annotation subject" w:semiHidden="1" w:unhideWhenUsed="1"/>
     <w:lsdException w:name="No List" w:semiHidden="1" w:unhideWhenUsed="1"/>
     <w:lsdException w:name="Outline List 1" w:semiHidden="1" w:unhideWhenUsed="1"/>
@@ -5452,11 +5410,8 @@
     <w:lsdException w:name="Table Contemporary" w:semiHidden="1" w:unhideWhenUsed="1"/>
     <w:lsdException w:name="Table Elegant" w:semiHidden="1" w:unhideWhenUsed="1"/>
     <w:lsdException w:name="Table Professional" w:semiHidden="1" w:unhideWhenUsed="1"/>
-    <w:lsdException w:name="Table Subtle 1" w:semiHidden="1" w:unhideWhenUsed="1"/>
     <w:lsdException w:name="Table Subtle 2" w:semiHidden="1" w:unhideWhenUsed="1"/>
     <w:lsdException w:name="Table Web 1" w:semiHidden="1" w:unhideWhenUsed="1"/>
-    <w:lsdException w:name="Table Web 2" w:semiHidden="1" w:unhideWhenUsed="1"/>
-    <w:lsdException w:name="Table Web 3" w:semiHidden="1" w:unhideWhenUsed="1"/>
     <w:lsdException w:name="Balloon Text" w:semiHidden="1" w:unhideWhenUsed="1"/>
     <w:lsdException w:name="Table Grid" w:uiPriority="39"/>
     <w:lsdException w:name="Table Theme" w:semiHidden="1" w:unhideWhenUsed="1"/>
@@ -5675,18 +5630,23 @@
     <w:lsdException w:name="List Table 5 Dark Accent 6" w:uiPriority="50"/>
     <w:lsdException w:name="List Table 6 Colorful Accent 6" w:uiPriority="51"/>
     <w:lsdException w:name="List Table 7 Colorful Accent 6" w:uiPriority="52"/>
+    <w:lsdException w:name="Mention" w:semiHidden="1" w:unhideWhenUsed="1"/>
+    <w:lsdException w:name="Smart Hyperlink" w:semiHidden="1" w:unhideWhenUsed="1"/>
+    <w:lsdException w:name="Hashtag" w:semiHidden="1" w:unhideWhenUsed="1"/>
+    <w:lsdException w:name="Unresolved Mention" w:semiHidden="1" w:unhideWhenUsed="1"/>
+    <w:lsdException w:name="Smart Link" w:semiHidden="1" w:unhideWhenUsed="1"/>
   </w:latentStyles>
-  <w:style w:type="paragraph" w:default="1" w:styleId="Normalny">
+  <w:style w:type="paragraph" w:default="1" w:styleId="Normal">
     <w:name w:val="Normal"/>
     <w:qFormat/>
   </w:style>
-  <w:style w:type="character" w:default="1" w:styleId="Domylnaczcionkaakapitu">
+  <w:style w:type="character" w:default="1" w:styleId="DefaultParagraphFont">
     <w:name w:val="Default Paragraph Font"/>
     <w:uiPriority w:val="1"/>
     <w:semiHidden/>
     <w:unhideWhenUsed/>
   </w:style>
-  <w:style w:type="table" w:default="1" w:styleId="Standardowy">
+  <w:style w:type="table" w:default="1" w:styleId="TableNormal">
     <w:name w:val="Normal Table"/>
     <w:uiPriority w:val="99"/>
     <w:semiHidden/>
@@ -5701,15 +5661,15 @@
       </w:tblCellMar>
     </w:tblPr>
   </w:style>
-  <w:style w:type="numbering" w:default="1" w:styleId="Bezlisty">
+  <w:style w:type="numbering" w:default="1" w:styleId="NoList">
     <w:name w:val="No List"/>
     <w:uiPriority w:val="99"/>
     <w:semiHidden/>
     <w:unhideWhenUsed/>
   </w:style>
-  <w:style w:type="paragraph" w:styleId="Akapitzlist">
+  <w:style w:type="paragraph" w:styleId="ListParagraph">
     <w:name w:val="List Paragraph"/>
-    <w:basedOn w:val="Normalny"/>
+    <w:basedOn w:val="Normal"/>
     <w:uiPriority w:val="34"/>
     <w:qFormat/>
     <w:rsid w:val="00DF45D8"/>
@@ -5718,10 +5678,10 @@
       <w:contextualSpacing/>
     </w:pPr>
   </w:style>
-  <w:style w:type="paragraph" w:styleId="Nagwek">
+  <w:style w:type="paragraph" w:styleId="Header">
     <w:name w:val="header"/>
-    <w:basedOn w:val="Normalny"/>
-    <w:link w:val="NagwekZnak"/>
+    <w:basedOn w:val="Normal"/>
+    <w:link w:val="HeaderChar"/>
     <w:uiPriority w:val="99"/>
     <w:unhideWhenUsed/>
     <w:rsid w:val="003C551F"/>
@@ -5733,17 +5693,17 @@
       <w:spacing w:after="0" w:line="240" w:lineRule="auto"/>
     </w:pPr>
   </w:style>
-  <w:style w:type="character" w:customStyle="1" w:styleId="NagwekZnak">
-    <w:name w:val="Nagłówek Znak"/>
-    <w:basedOn w:val="Domylnaczcionkaakapitu"/>
-    <w:link w:val="Nagwek"/>
+  <w:style w:type="character" w:customStyle="1" w:styleId="HeaderChar">
+    <w:name w:val="Header Char"/>
+    <w:basedOn w:val="DefaultParagraphFont"/>
+    <w:link w:val="Header"/>
     <w:uiPriority w:val="99"/>
     <w:rsid w:val="003C551F"/>
   </w:style>
-  <w:style w:type="paragraph" w:styleId="Stopka">
+  <w:style w:type="paragraph" w:styleId="Footer">
     <w:name w:val="footer"/>
-    <w:basedOn w:val="Normalny"/>
-    <w:link w:val="StopkaZnak"/>
+    <w:basedOn w:val="Normal"/>
+    <w:link w:val="FooterChar"/>
     <w:uiPriority w:val="99"/>
     <w:unhideWhenUsed/>
     <w:rsid w:val="003C551F"/>
@@ -5755,10 +5715,10 @@
       <w:spacing w:after="0" w:line="240" w:lineRule="auto"/>
     </w:pPr>
   </w:style>
-  <w:style w:type="character" w:customStyle="1" w:styleId="StopkaZnak">
-    <w:name w:val="Stopka Znak"/>
-    <w:basedOn w:val="Domylnaczcionkaakapitu"/>
-    <w:link w:val="Stopka"/>
+  <w:style w:type="character" w:customStyle="1" w:styleId="FooterChar">
+    <w:name w:val="Footer Char"/>
+    <w:basedOn w:val="DefaultParagraphFont"/>
+    <w:link w:val="Footer"/>
     <w:uiPriority w:val="99"/>
     <w:rsid w:val="003C551F"/>
   </w:style>
@@ -5766,7 +5726,7 @@
 </file>
 
 <file path=word/glossary/document.xml><?xml version="1.0" encoding="utf-8"?>
-<w:glossaryDocument xmlns:wpc="http://schemas.microsoft.com/office/word/2010/wordprocessingCanvas" xmlns:cx="http://schemas.microsoft.com/office/drawing/2014/chartex" xmlns:mc="http://schemas.openxmlformats.org/markup-compatibility/2006" xmlns:o="urn:schemas-microsoft-com:office:office" xmlns:r="http://schemas.openxmlformats.org/officeDocument/2006/relationships" xmlns:m="http://schemas.openxmlformats.org/officeDocument/2006/math" xmlns:v="urn:schemas-microsoft-com:vml" xmlns:wp14="http://schemas.microsoft.com/office/word/2010/wordprocessingDrawing" xmlns:wp="http://schemas.openxmlformats.org/drawingml/2006/wordprocessingDrawing" xmlns:w10="urn:schemas-microsoft-com:office:word" xmlns:w="http://schemas.openxmlformats.org/wordprocessingml/2006/main" xmlns:w14="http://schemas.microsoft.com/office/word/2010/wordml" xmlns:w15="http://schemas.microsoft.com/office/word/2012/wordml" xmlns:w16se="http://schemas.microsoft.com/office/word/2015/wordml/symex" xmlns:wpg="http://schemas.microsoft.com/office/word/2010/wordprocessingGroup" xmlns:wpi="http://schemas.microsoft.com/office/word/2010/wordprocessingInk" xmlns:wne="http://schemas.microsoft.com/office/word/2006/wordml" xmlns:wps="http://schemas.microsoft.com/office/word/2010/wordprocessingShape" mc:Ignorable="w14 w15 w16se wp14">
+<w:glossaryDocument xmlns:wpc="http://schemas.microsoft.com/office/word/2010/wordprocessingCanvas" xmlns:cx="http://schemas.microsoft.com/office/drawing/2014/chartex" xmlns:cx1="http://schemas.microsoft.com/office/drawing/2015/9/8/chartex" xmlns:cx2="http://schemas.microsoft.com/office/drawing/2015/10/21/chartex" xmlns:cx3="http://schemas.microsoft.com/office/drawing/2016/5/9/chartex" xmlns:cx4="http://schemas.microsoft.com/office/drawing/2016/5/10/chartex" xmlns:cx5="http://schemas.microsoft.com/office/drawing/2016/5/11/chartex" xmlns:cx6="http://schemas.microsoft.com/office/drawing/2016/5/12/chartex" xmlns:cx7="http://schemas.microsoft.com/office/drawing/2016/5/13/chartex" xmlns:cx8="http://schemas.microsoft.com/office/drawing/2016/5/14/chartex" xmlns:mc="http://schemas.openxmlformats.org/markup-compatibility/2006" xmlns:aink="http://schemas.microsoft.com/office/drawing/2016/ink" xmlns:am3d="http://schemas.microsoft.com/office/drawing/2017/model3d" xmlns:o="urn:schemas-microsoft-com:office:office" xmlns:r="http://schemas.openxmlformats.org/officeDocument/2006/relationships" xmlns:m="http://schemas.openxmlformats.org/officeDocument/2006/math" xmlns:v="urn:schemas-microsoft-com:vml" xmlns:wp14="http://schemas.microsoft.com/office/word/2010/wordprocessingDrawing" xmlns:wp="http://schemas.openxmlformats.org/drawingml/2006/wordprocessingDrawing" xmlns:w10="urn:schemas-microsoft-com:office:word" xmlns:w="http://schemas.openxmlformats.org/wordprocessingml/2006/main" xmlns:w14="http://schemas.microsoft.com/office/word/2010/wordml" xmlns:w15="http://schemas.microsoft.com/office/word/2012/wordml" xmlns:w16cid="http://schemas.microsoft.com/office/word/2016/wordml/cid" xmlns:w16se="http://schemas.microsoft.com/office/word/2015/wordml/symex" xmlns:wpg="http://schemas.microsoft.com/office/word/2010/wordprocessingGroup" xmlns:wpi="http://schemas.microsoft.com/office/word/2010/wordprocessingInk" xmlns:wne="http://schemas.microsoft.com/office/word/2006/wordml" xmlns:wps="http://schemas.microsoft.com/office/word/2010/wordprocessingShape" mc:Ignorable="w14 w15 w16se w16cid wp14">
   <w:docParts>
     <w:docPart>
       <w:docPartPr>
@@ -5790,7 +5750,7 @@
           </w:pPr>
           <w:r>
             <w:rPr>
-              <w:color w:val="5B9BD5" w:themeColor="accent1"/>
+              <w:color w:val="4472C4" w:themeColor="accent1"/>
             </w:rPr>
             <w:t>[Tytuł dokumentu]</w:t>
           </w:r>
@@ -5828,14 +5788,7 @@
 </file>
 
 <file path=word/glossary/fontTable.xml><?xml version="1.0" encoding="utf-8"?>
-<w:fonts xmlns:mc="http://schemas.openxmlformats.org/markup-compatibility/2006" xmlns:r="http://schemas.openxmlformats.org/officeDocument/2006/relationships" xmlns:w="http://schemas.openxmlformats.org/wordprocessingml/2006/main" xmlns:w14="http://schemas.microsoft.com/office/word/2010/wordml" xmlns:w15="http://schemas.microsoft.com/office/word/2012/wordml" xmlns:w16se="http://schemas.microsoft.com/office/word/2015/wordml/symex" mc:Ignorable="w14 w15 w16se">
-  <w:font w:name="Times New Roman">
-    <w:panose1 w:val="02020603050405020304"/>
-    <w:charset w:val="EE"/>
-    <w:family w:val="roman"/>
-    <w:pitch w:val="variable"/>
-    <w:sig w:usb0="E0002EFF" w:usb1="C000785B" w:usb2="00000009" w:usb3="00000000" w:csb0="000001FF" w:csb1="00000000"/>
-  </w:font>
+<w:fonts xmlns:mc="http://schemas.openxmlformats.org/markup-compatibility/2006" xmlns:r="http://schemas.openxmlformats.org/officeDocument/2006/relationships" xmlns:w="http://schemas.openxmlformats.org/wordprocessingml/2006/main" xmlns:w14="http://schemas.microsoft.com/office/word/2010/wordml" xmlns:w15="http://schemas.microsoft.com/office/word/2012/wordml" xmlns:w16cid="http://schemas.microsoft.com/office/word/2016/wordml/cid" xmlns:w16se="http://schemas.microsoft.com/office/word/2015/wordml/symex" mc:Ignorable="w14 w15 w16se w16cid">
   <w:font w:name="Symbol">
     <w:panose1 w:val="05050102010706020507"/>
     <w:charset w:val="02"/>
@@ -5843,9 +5796,16 @@
     <w:pitch w:val="variable"/>
     <w:sig w:usb0="00000000" w:usb1="10000000" w:usb2="00000000" w:usb3="00000000" w:csb0="80000000" w:csb1="00000000"/>
   </w:font>
+  <w:font w:name="Times New Roman">
+    <w:panose1 w:val="02020603050405020304"/>
+    <w:charset w:val="00"/>
+    <w:family w:val="roman"/>
+    <w:pitch w:val="variable"/>
+    <w:sig w:usb0="E0002EFF" w:usb1="C000785B" w:usb2="00000009" w:usb3="00000000" w:csb0="000001FF" w:csb1="00000000"/>
+  </w:font>
   <w:font w:name="Courier New">
     <w:panose1 w:val="02070309020205020404"/>
-    <w:charset w:val="EE"/>
+    <w:charset w:val="00"/>
     <w:family w:val="modern"/>
     <w:pitch w:val="fixed"/>
     <w:sig w:usb0="E0002EFF" w:usb1="C0007843" w:usb2="00000009" w:usb3="00000000" w:csb0="000001FF" w:csb1="00000000"/>
@@ -5859,14 +5819,14 @@
   </w:font>
   <w:font w:name="Calibri">
     <w:panose1 w:val="020F0502020204030204"/>
-    <w:charset w:val="EE"/>
+    <w:charset w:val="00"/>
     <w:family w:val="swiss"/>
     <w:pitch w:val="variable"/>
-    <w:sig w:usb0="E0002AFF" w:usb1="C000247B" w:usb2="00000009" w:usb3="00000000" w:csb0="000001FF" w:csb1="00000000"/>
+    <w:sig w:usb0="E0002EFF" w:usb1="C000247B" w:usb2="00000009" w:usb3="00000000" w:csb0="000001FF" w:csb1="00000000"/>
   </w:font>
   <w:font w:name="Calibri Light">
     <w:panose1 w:val="020F0302020204030204"/>
-    <w:charset w:val="EE"/>
+    <w:charset w:val="00"/>
     <w:family w:val="swiss"/>
     <w:pitch w:val="variable"/>
     <w:sig w:usb0="E0002AFF" w:usb1="C000247B" w:usb2="00000009" w:usb3="00000000" w:csb0="000001FF" w:csb1="00000000"/>
@@ -5875,7 +5835,7 @@
 </file>
 
 <file path=word/glossary/settings.xml><?xml version="1.0" encoding="utf-8"?>
-<w:settings xmlns:mc="http://schemas.openxmlformats.org/markup-compatibility/2006" xmlns:o="urn:schemas-microsoft-com:office:office" xmlns:r="http://schemas.openxmlformats.org/officeDocument/2006/relationships" xmlns:m="http://schemas.openxmlformats.org/officeDocument/2006/math" xmlns:v="urn:schemas-microsoft-com:vml" xmlns:w10="urn:schemas-microsoft-com:office:word" xmlns:w="http://schemas.openxmlformats.org/wordprocessingml/2006/main" xmlns:w14="http://schemas.microsoft.com/office/word/2010/wordml" xmlns:w15="http://schemas.microsoft.com/office/word/2012/wordml" xmlns:w16se="http://schemas.microsoft.com/office/word/2015/wordml/symex" xmlns:sl="http://schemas.openxmlformats.org/schemaLibrary/2006/main" mc:Ignorable="w14 w15 w16se">
+<w:settings xmlns:mc="http://schemas.openxmlformats.org/markup-compatibility/2006" xmlns:o="urn:schemas-microsoft-com:office:office" xmlns:r="http://schemas.openxmlformats.org/officeDocument/2006/relationships" xmlns:m="http://schemas.openxmlformats.org/officeDocument/2006/math" xmlns:v="urn:schemas-microsoft-com:vml" xmlns:w10="urn:schemas-microsoft-com:office:word" xmlns:w="http://schemas.openxmlformats.org/wordprocessingml/2006/main" xmlns:w14="http://schemas.microsoft.com/office/word/2010/wordml" xmlns:w15="http://schemas.microsoft.com/office/word/2012/wordml" xmlns:w16cid="http://schemas.microsoft.com/office/word/2016/wordml/cid" xmlns:w16se="http://schemas.microsoft.com/office/word/2015/wordml/symex" xmlns:sl="http://schemas.openxmlformats.org/schemaLibrary/2006/main" mc:Ignorable="w14 w15 w16se w16cid">
   <w:view w:val="normal"/>
   <w:defaultTabStop w:val="708"/>
   <w:hyphenationZone w:val="425"/>
@@ -5887,10 +5847,13 @@
     <w:compatSetting w:name="enableOpenTypeFeatures" w:uri="http://schemas.microsoft.com/office/word" w:val="1"/>
     <w:compatSetting w:name="doNotFlipMirrorIndents" w:uri="http://schemas.microsoft.com/office/word" w:val="1"/>
     <w:compatSetting w:name="differentiateMultirowTableHeaders" w:uri="http://schemas.microsoft.com/office/word" w:val="1"/>
+    <w:compatSetting w:name="useWord2013TrackBottomHyphenation" w:uri="http://schemas.microsoft.com/office/word" w:val="1"/>
   </w:compat>
   <w:rsids>
     <w:rsidRoot w:val="00DD2F3A"/>
     <w:rsid w:val="0051615F"/>
+    <w:rsid w:val="00890CE4"/>
+    <w:rsid w:val="00A81605"/>
     <w:rsid w:val="00DD2F3A"/>
   </w:rsids>
   <m:mathPr>
@@ -5908,14 +5871,14 @@
   </m:mathPr>
   <w:themeFontLang w:val="pl-PL"/>
   <w:clrSchemeMapping w:bg1="light1" w:t1="dark1" w:bg2="light2" w:t2="dark2" w:accent1="accent1" w:accent2="accent2" w:accent3="accent3" w:accent4="accent4" w:accent5="accent5" w:accent6="accent6" w:hyperlink="hyperlink" w:followedHyperlink="followedHyperlink"/>
-  <w:decimalSymbol w:val=","/>
-  <w:listSeparator w:val=";"/>
+  <w:decimalSymbol w:val="."/>
+  <w:listSeparator w:val=","/>
   <w15:chartTrackingRefBased/>
 </w:settings>
 </file>
 
 <file path=word/glossary/styles.xml><?xml version="1.0" encoding="utf-8"?>
-<w:styles xmlns:mc="http://schemas.openxmlformats.org/markup-compatibility/2006" xmlns:r="http://schemas.openxmlformats.org/officeDocument/2006/relationships" xmlns:w="http://schemas.openxmlformats.org/wordprocessingml/2006/main" xmlns:w14="http://schemas.microsoft.com/office/word/2010/wordml" xmlns:w15="http://schemas.microsoft.com/office/word/2012/wordml" xmlns:w16se="http://schemas.microsoft.com/office/word/2015/wordml/symex" mc:Ignorable="w14 w15 w16se">
+<w:styles xmlns:mc="http://schemas.openxmlformats.org/markup-compatibility/2006" xmlns:r="http://schemas.openxmlformats.org/officeDocument/2006/relationships" xmlns:w="http://schemas.openxmlformats.org/wordprocessingml/2006/main" xmlns:w14="http://schemas.microsoft.com/office/word/2010/wordml" xmlns:w15="http://schemas.microsoft.com/office/word/2012/wordml" xmlns:w16cid="http://schemas.microsoft.com/office/word/2016/wordml/cid" xmlns:w16se="http://schemas.microsoft.com/office/word/2015/wordml/symex" mc:Ignorable="w14 w15 w16se w16cid">
   <w:docDefaults>
     <w:rPrDefault>
       <w:rPr>
@@ -5931,7 +5894,7 @@
       </w:pPr>
     </w:pPrDefault>
   </w:docDefaults>
-  <w:latentStyles w:defLockedState="0" w:defUIPriority="99" w:defSemiHidden="0" w:defUnhideWhenUsed="0" w:defQFormat="0" w:count="371">
+  <w:latentStyles w:defLockedState="0" w:defUIPriority="99" w:defSemiHidden="0" w:defUnhideWhenUsed="0" w:defQFormat="0" w:count="376">
     <w:lsdException w:name="Normal" w:uiPriority="0" w:qFormat="1"/>
     <w:lsdException w:name="heading 1" w:uiPriority="9" w:qFormat="1"/>
     <w:lsdException w:name="heading 2" w:semiHidden="1" w:uiPriority="9" w:unhideWhenUsed="1" w:qFormat="1"/>
@@ -6037,7 +6000,6 @@
     <w:lsdException w:name="HTML Sample" w:semiHidden="1" w:unhideWhenUsed="1"/>
     <w:lsdException w:name="HTML Typewriter" w:semiHidden="1" w:unhideWhenUsed="1"/>
     <w:lsdException w:name="HTML Variable" w:semiHidden="1" w:unhideWhenUsed="1"/>
-    <w:lsdException w:name="Normal Table" w:semiHidden="1" w:unhideWhenUsed="1"/>
     <w:lsdException w:name="annotation subject" w:semiHidden="1" w:unhideWhenUsed="1"/>
     <w:lsdException w:name="No List" w:semiHidden="1" w:unhideWhenUsed="1"/>
     <w:lsdException w:name="Outline List 1" w:semiHidden="1" w:unhideWhenUsed="1"/>
@@ -6080,11 +6042,8 @@
     <w:lsdException w:name="Table Contemporary" w:semiHidden="1" w:unhideWhenUsed="1"/>
     <w:lsdException w:name="Table Elegant" w:semiHidden="1" w:unhideWhenUsed="1"/>
     <w:lsdException w:name="Table Professional" w:semiHidden="1" w:unhideWhenUsed="1"/>
-    <w:lsdException w:name="Table Subtle 1" w:semiHidden="1" w:unhideWhenUsed="1"/>
     <w:lsdException w:name="Table Subtle 2" w:semiHidden="1" w:unhideWhenUsed="1"/>
     <w:lsdException w:name="Table Web 1" w:semiHidden="1" w:unhideWhenUsed="1"/>
-    <w:lsdException w:name="Table Web 2" w:semiHidden="1" w:unhideWhenUsed="1"/>
-    <w:lsdException w:name="Table Web 3" w:semiHidden="1" w:unhideWhenUsed="1"/>
     <w:lsdException w:name="Balloon Text" w:semiHidden="1" w:unhideWhenUsed="1"/>
     <w:lsdException w:name="Table Grid" w:uiPriority="39"/>
     <w:lsdException w:name="Table Theme" w:semiHidden="1" w:unhideWhenUsed="1"/>
@@ -6303,18 +6262,23 @@
     <w:lsdException w:name="List Table 5 Dark Accent 6" w:uiPriority="50"/>
     <w:lsdException w:name="List Table 6 Colorful Accent 6" w:uiPriority="51"/>
     <w:lsdException w:name="List Table 7 Colorful Accent 6" w:uiPriority="52"/>
+    <w:lsdException w:name="Mention" w:semiHidden="1" w:unhideWhenUsed="1"/>
+    <w:lsdException w:name="Smart Hyperlink" w:semiHidden="1" w:unhideWhenUsed="1"/>
+    <w:lsdException w:name="Hashtag" w:semiHidden="1" w:unhideWhenUsed="1"/>
+    <w:lsdException w:name="Unresolved Mention" w:semiHidden="1" w:unhideWhenUsed="1"/>
+    <w:lsdException w:name="Smart Link" w:semiHidden="1" w:unhideWhenUsed="1"/>
   </w:latentStyles>
-  <w:style w:type="paragraph" w:default="1" w:styleId="Normalny">
+  <w:style w:type="paragraph" w:default="1" w:styleId="Normal">
     <w:name w:val="Normal"/>
     <w:qFormat/>
   </w:style>
-  <w:style w:type="character" w:default="1" w:styleId="Domylnaczcionkaakapitu">
+  <w:style w:type="character" w:default="1" w:styleId="DefaultParagraphFont">
     <w:name w:val="Default Paragraph Font"/>
     <w:uiPriority w:val="1"/>
     <w:semiHidden/>
     <w:unhideWhenUsed/>
   </w:style>
-  <w:style w:type="table" w:default="1" w:styleId="Standardowy">
+  <w:style w:type="table" w:default="1" w:styleId="TableNormal">
     <w:name w:val="Normal Table"/>
     <w:uiPriority w:val="99"/>
     <w:semiHidden/>
@@ -6329,7 +6293,7 @@
       </w:tblCellMar>
     </w:tblPr>
   </w:style>
-  <w:style w:type="numbering" w:default="1" w:styleId="Bezlisty">
+  <w:style w:type="numbering" w:default="1" w:styleId="NoList">
     <w:name w:val="No List"/>
     <w:uiPriority w:val="99"/>
     <w:semiHidden/>
@@ -6347,7 +6311,7 @@
 </file>
 
 <file path=word/glossary/webSettings.xml><?xml version="1.0" encoding="utf-8"?>
-<w:webSettings xmlns:mc="http://schemas.openxmlformats.org/markup-compatibility/2006" xmlns:r="http://schemas.openxmlformats.org/officeDocument/2006/relationships" xmlns:w="http://schemas.openxmlformats.org/wordprocessingml/2006/main" xmlns:w14="http://schemas.microsoft.com/office/word/2010/wordml" xmlns:w15="http://schemas.microsoft.com/office/word/2012/wordml" xmlns:w16se="http://schemas.microsoft.com/office/word/2015/wordml/symex" mc:Ignorable="w14 w15 w16se">
+<w:webSettings xmlns:mc="http://schemas.openxmlformats.org/markup-compatibility/2006" xmlns:r="http://schemas.openxmlformats.org/officeDocument/2006/relationships" xmlns:w="http://schemas.openxmlformats.org/wordprocessingml/2006/main" xmlns:w14="http://schemas.microsoft.com/office/word/2010/wordml" xmlns:w15="http://schemas.microsoft.com/office/word/2012/wordml" xmlns:w16cid="http://schemas.microsoft.com/office/word/2016/wordml/cid" xmlns:w16se="http://schemas.microsoft.com/office/word/2015/wordml/symex" mc:Ignorable="w14 w15 w16se w16cid">
   <w:optimizeForBrowser/>
   <w:allowPNG/>
 </w:webSettings>

</xml_diff>